<commit_message>
Removed service lookup up method for domain provider in introspect class Made Introspect class abstract Implemented the diferent introspect containers in different classes
</commit_message>
<xml_diff>
--- a/IntrospectManual/Introspect Manual.docx
+++ b/IntrospectManual/Introspect Manual.docx
@@ -240,7 +240,7 @@
                 <w:noProof/>
                 <w:webHidden/>
               </w:rPr>
-              <w:t>3</w:t>
+              <w:t>1</w:t>
             </w:r>
             <w:r>
               <w:rPr>
@@ -332,7 +332,7 @@
                 <w:noProof/>
                 <w:webHidden/>
               </w:rPr>
-              <w:t>3</w:t>
+              <w:t>1</w:t>
             </w:r>
             <w:r>
               <w:rPr>
@@ -405,7 +405,7 @@
                 <w:noProof/>
                 <w:webHidden/>
               </w:rPr>
-              <w:t>3</w:t>
+              <w:t>1</w:t>
             </w:r>
             <w:r>
               <w:rPr>
@@ -478,7 +478,7 @@
                 <w:noProof/>
                 <w:webHidden/>
               </w:rPr>
-              <w:t>3</w:t>
+              <w:t>1</w:t>
             </w:r>
             <w:r>
               <w:rPr>
@@ -551,7 +551,7 @@
                 <w:noProof/>
                 <w:webHidden/>
               </w:rPr>
-              <w:t>3</w:t>
+              <w:t>1</w:t>
             </w:r>
             <w:r>
               <w:rPr>
@@ -645,7 +645,7 @@
                 <w:noProof/>
                 <w:webHidden/>
               </w:rPr>
-              <w:t>4</w:t>
+              <w:t>1</w:t>
             </w:r>
             <w:r>
               <w:rPr>
@@ -718,7 +718,7 @@
                 <w:noProof/>
                 <w:webHidden/>
               </w:rPr>
-              <w:t>4</w:t>
+              <w:t>1</w:t>
             </w:r>
             <w:r>
               <w:rPr>
@@ -791,7 +791,7 @@
                 <w:noProof/>
                 <w:webHidden/>
               </w:rPr>
-              <w:t>4</w:t>
+              <w:t>1</w:t>
             </w:r>
             <w:r>
               <w:rPr>
@@ -864,7 +864,7 @@
                 <w:noProof/>
                 <w:webHidden/>
               </w:rPr>
-              <w:t>4</w:t>
+              <w:t>1</w:t>
             </w:r>
             <w:r>
               <w:rPr>
@@ -937,7 +937,7 @@
                 <w:noProof/>
                 <w:webHidden/>
               </w:rPr>
-              <w:t>4</w:t>
+              <w:t>1</w:t>
             </w:r>
             <w:r>
               <w:rPr>
@@ -1010,7 +1010,7 @@
                 <w:noProof/>
                 <w:webHidden/>
               </w:rPr>
-              <w:t>5</w:t>
+              <w:t>1</w:t>
             </w:r>
             <w:r>
               <w:rPr>
@@ -1102,7 +1102,7 @@
                 <w:noProof/>
                 <w:webHidden/>
               </w:rPr>
-              <w:t>5</w:t>
+              <w:t>1</w:t>
             </w:r>
             <w:r>
               <w:rPr>
@@ -1194,7 +1194,7 @@
                 <w:noProof/>
                 <w:webHidden/>
               </w:rPr>
-              <w:t>5</w:t>
+              <w:t>1</w:t>
             </w:r>
             <w:r>
               <w:rPr>
@@ -1245,21 +1245,7 @@
                 <w:rStyle w:val="Hyperlink"/>
                 <w:noProof/>
               </w:rPr>
-              <w:t>Dependency injecti</w:t>
-            </w:r>
-            <w:r>
-              <w:rPr>
-                <w:rStyle w:val="Hyperlink"/>
-                <w:noProof/>
-              </w:rPr>
-              <w:t>o</w:t>
-            </w:r>
-            <w:r>
-              <w:rPr>
-                <w:rStyle w:val="Hyperlink"/>
-                <w:noProof/>
-              </w:rPr>
-              <w:t>n</w:t>
+              <w:t>Dependency injection</w:t>
             </w:r>
             <w:r>
               <w:rPr>
@@ -1300,7 +1286,7 @@
                 <w:noProof/>
                 <w:webHidden/>
               </w:rPr>
-              <w:t>6</w:t>
+              <w:t>1</w:t>
             </w:r>
             <w:r>
               <w:rPr>
@@ -1392,7 +1378,7 @@
                 <w:noProof/>
                 <w:webHidden/>
               </w:rPr>
-              <w:t>7</w:t>
+              <w:t>1</w:t>
             </w:r>
             <w:r>
               <w:rPr>
@@ -1486,7 +1472,7 @@
                 <w:noProof/>
                 <w:webHidden/>
               </w:rPr>
-              <w:t>7</w:t>
+              <w:t>1</w:t>
             </w:r>
             <w:r>
               <w:rPr>
@@ -1559,7 +1545,7 @@
                 <w:noProof/>
                 <w:webHidden/>
               </w:rPr>
-              <w:t>7</w:t>
+              <w:t>1</w:t>
             </w:r>
             <w:r>
               <w:rPr>
@@ -1632,7 +1618,7 @@
                 <w:noProof/>
                 <w:webHidden/>
               </w:rPr>
-              <w:t>7</w:t>
+              <w:t>1</w:t>
             </w:r>
             <w:r>
               <w:rPr>
@@ -1705,7 +1691,7 @@
                 <w:noProof/>
                 <w:webHidden/>
               </w:rPr>
-              <w:t>7</w:t>
+              <w:t>1</w:t>
             </w:r>
             <w:r>
               <w:rPr>
@@ -1778,7 +1764,7 @@
                 <w:noProof/>
                 <w:webHidden/>
               </w:rPr>
-              <w:t>7</w:t>
+              <w:t>1</w:t>
             </w:r>
             <w:r>
               <w:rPr>
@@ -1851,7 +1837,7 @@
                 <w:noProof/>
                 <w:webHidden/>
               </w:rPr>
-              <w:t>7</w:t>
+              <w:t>1</w:t>
             </w:r>
             <w:r>
               <w:rPr>
@@ -1924,7 +1910,7 @@
                 <w:noProof/>
                 <w:webHidden/>
               </w:rPr>
-              <w:t>8</w:t>
+              <w:t>1</w:t>
             </w:r>
             <w:r>
               <w:rPr>
@@ -1997,7 +1983,7 @@
                 <w:noProof/>
                 <w:webHidden/>
               </w:rPr>
-              <w:t>8</w:t>
+              <w:t>1</w:t>
             </w:r>
             <w:r>
               <w:rPr>
@@ -2091,7 +2077,7 @@
                 <w:noProof/>
                 <w:webHidden/>
               </w:rPr>
-              <w:t>8</w:t>
+              <w:t>1</w:t>
             </w:r>
             <w:r>
               <w:rPr>
@@ -2183,7 +2169,7 @@
                 <w:noProof/>
                 <w:webHidden/>
               </w:rPr>
-              <w:t>8</w:t>
+              <w:t>1</w:t>
             </w:r>
             <w:r>
               <w:rPr>
@@ -2275,7 +2261,7 @@
                 <w:noProof/>
                 <w:webHidden/>
               </w:rPr>
-              <w:t>8</w:t>
+              <w:t>1</w:t>
             </w:r>
             <w:r>
               <w:rPr>
@@ -2348,7 +2334,7 @@
                 <w:noProof/>
                 <w:webHidden/>
               </w:rPr>
-              <w:t>9</w:t>
+              <w:t>1</w:t>
             </w:r>
             <w:r>
               <w:rPr>
@@ -2421,7 +2407,7 @@
                 <w:noProof/>
                 <w:webHidden/>
               </w:rPr>
-              <w:t>9</w:t>
+              <w:t>1</w:t>
             </w:r>
             <w:r>
               <w:rPr>
@@ -2494,7 +2480,7 @@
                 <w:noProof/>
                 <w:webHidden/>
               </w:rPr>
-              <w:t>9</w:t>
+              <w:t>1</w:t>
             </w:r>
             <w:r>
               <w:rPr>
@@ -2586,7 +2572,7 @@
                 <w:noProof/>
                 <w:webHidden/>
               </w:rPr>
-              <w:t>9</w:t>
+              <w:t>1</w:t>
             </w:r>
             <w:r>
               <w:rPr>
@@ -2678,7 +2664,7 @@
                 <w:noProof/>
                 <w:webHidden/>
               </w:rPr>
-              <w:t>10</w:t>
+              <w:t>1</w:t>
             </w:r>
             <w:r>
               <w:rPr>
@@ -2770,7 +2756,7 @@
                 <w:noProof/>
                 <w:webHidden/>
               </w:rPr>
-              <w:t>10</w:t>
+              <w:t>1</w:t>
             </w:r>
             <w:r>
               <w:rPr>
@@ -2862,7 +2848,7 @@
                 <w:noProof/>
                 <w:webHidden/>
               </w:rPr>
-              <w:t>10</w:t>
+              <w:t>1</w:t>
             </w:r>
             <w:r>
               <w:rPr>
@@ -2954,7 +2940,7 @@
                 <w:noProof/>
                 <w:webHidden/>
               </w:rPr>
-              <w:t>10</w:t>
+              <w:t>1</w:t>
             </w:r>
             <w:r>
               <w:rPr>
@@ -3027,7 +3013,7 @@
                 <w:noProof/>
                 <w:webHidden/>
               </w:rPr>
-              <w:t>12</w:t>
+              <w:t>1</w:t>
             </w:r>
             <w:r>
               <w:rPr>
@@ -3100,7 +3086,7 @@
                 <w:noProof/>
                 <w:webHidden/>
               </w:rPr>
-              <w:t>12</w:t>
+              <w:t>1</w:t>
             </w:r>
             <w:r>
               <w:rPr>
@@ -3173,7 +3159,7 @@
                 <w:noProof/>
                 <w:webHidden/>
               </w:rPr>
-              <w:t>12</w:t>
+              <w:t>1</w:t>
             </w:r>
             <w:r>
               <w:rPr>
@@ -3265,7 +3251,7 @@
                 <w:noProof/>
                 <w:webHidden/>
               </w:rPr>
-              <w:t>13</w:t>
+              <w:t>1</w:t>
             </w:r>
             <w:r>
               <w:rPr>
@@ -3357,7 +3343,7 @@
                 <w:noProof/>
                 <w:webHidden/>
               </w:rPr>
-              <w:t>13</w:t>
+              <w:t>1</w:t>
             </w:r>
             <w:r>
               <w:rPr>
@@ -3430,7 +3416,7 @@
                 <w:noProof/>
                 <w:webHidden/>
               </w:rPr>
-              <w:t>13</w:t>
+              <w:t>1</w:t>
             </w:r>
             <w:r>
               <w:rPr>
@@ -3503,7 +3489,7 @@
                 <w:noProof/>
                 <w:webHidden/>
               </w:rPr>
-              <w:t>13</w:t>
+              <w:t>1</w:t>
             </w:r>
             <w:r>
               <w:rPr>
@@ -3576,7 +3562,7 @@
                 <w:noProof/>
                 <w:webHidden/>
               </w:rPr>
-              <w:t>13</w:t>
+              <w:t>1</w:t>
             </w:r>
             <w:r>
               <w:rPr>
@@ -3668,7 +3654,7 @@
                 <w:noProof/>
                 <w:webHidden/>
               </w:rPr>
-              <w:t>13</w:t>
+              <w:t>1</w:t>
             </w:r>
             <w:r>
               <w:rPr>
@@ -3762,7 +3748,7 @@
                 <w:noProof/>
                 <w:webHidden/>
               </w:rPr>
-              <w:t>14</w:t>
+              <w:t>1</w:t>
             </w:r>
             <w:r>
               <w:rPr>
@@ -3856,7 +3842,7 @@
                 <w:noProof/>
                 <w:webHidden/>
               </w:rPr>
-              <w:t>14</w:t>
+              <w:t>1</w:t>
             </w:r>
             <w:r>
               <w:rPr>
@@ -3950,7 +3936,7 @@
                 <w:noProof/>
                 <w:webHidden/>
               </w:rPr>
-              <w:t>14</w:t>
+              <w:t>1</w:t>
             </w:r>
             <w:r>
               <w:rPr>
@@ -4044,7 +4030,7 @@
                 <w:noProof/>
                 <w:webHidden/>
               </w:rPr>
-              <w:t>14</w:t>
+              <w:t>1</w:t>
             </w:r>
             <w:r>
               <w:rPr>
@@ -4138,7 +4124,7 @@
                 <w:noProof/>
                 <w:webHidden/>
               </w:rPr>
-              <w:t>14</w:t>
+              <w:t>1</w:t>
             </w:r>
             <w:r>
               <w:rPr>
@@ -4232,7 +4218,7 @@
                 <w:noProof/>
                 <w:webHidden/>
               </w:rPr>
-              <w:t>14</w:t>
+              <w:t>1</w:t>
             </w:r>
             <w:r>
               <w:rPr>
@@ -4326,7 +4312,7 @@
                 <w:noProof/>
                 <w:webHidden/>
               </w:rPr>
-              <w:t>15</w:t>
+              <w:t>1</w:t>
             </w:r>
             <w:r>
               <w:rPr>
@@ -4420,7 +4406,7 @@
                 <w:noProof/>
                 <w:webHidden/>
               </w:rPr>
-              <w:t>15</w:t>
+              <w:t>1</w:t>
             </w:r>
             <w:r>
               <w:rPr>
@@ -4514,7 +4500,7 @@
                 <w:noProof/>
                 <w:webHidden/>
               </w:rPr>
-              <w:t>15</w:t>
+              <w:t>1</w:t>
             </w:r>
             <w:r>
               <w:rPr>
@@ -4608,7 +4594,7 @@
                 <w:noProof/>
                 <w:webHidden/>
               </w:rPr>
-              <w:t>15</w:t>
+              <w:t>1</w:t>
             </w:r>
             <w:r>
               <w:rPr>
@@ -4702,7 +4688,7 @@
                 <w:noProof/>
                 <w:webHidden/>
               </w:rPr>
-              <w:t>15</w:t>
+              <w:t>1</w:t>
             </w:r>
             <w:r>
               <w:rPr>
@@ -4796,7 +4782,7 @@
                 <w:noProof/>
                 <w:webHidden/>
               </w:rPr>
-              <w:t>15</w:t>
+              <w:t>1</w:t>
             </w:r>
             <w:r>
               <w:rPr>
@@ -4888,7 +4874,7 @@
                 <w:noProof/>
                 <w:webHidden/>
               </w:rPr>
-              <w:t>15</w:t>
+              <w:t>1</w:t>
             </w:r>
             <w:r>
               <w:rPr>
@@ -4980,7 +4966,7 @@
                 <w:noProof/>
                 <w:webHidden/>
               </w:rPr>
-              <w:t>15</w:t>
+              <w:t>1</w:t>
             </w:r>
             <w:r>
               <w:rPr>
@@ -5072,7 +5058,7 @@
                 <w:noProof/>
                 <w:webHidden/>
               </w:rPr>
-              <w:t>16</w:t>
+              <w:t>1</w:t>
             </w:r>
             <w:r>
               <w:rPr>
@@ -5164,7 +5150,7 @@
                 <w:noProof/>
                 <w:webHidden/>
               </w:rPr>
-              <w:t>16</w:t>
+              <w:t>1</w:t>
             </w:r>
             <w:r>
               <w:rPr>
@@ -5256,7 +5242,7 @@
                 <w:noProof/>
                 <w:webHidden/>
               </w:rPr>
-              <w:t>17</w:t>
+              <w:t>1</w:t>
             </w:r>
             <w:r>
               <w:rPr>
@@ -5348,7 +5334,7 @@
                 <w:noProof/>
                 <w:webHidden/>
               </w:rPr>
-              <w:t>17</w:t>
+              <w:t>1</w:t>
             </w:r>
             <w:r>
               <w:rPr>
@@ -5440,7 +5426,7 @@
                 <w:noProof/>
                 <w:webHidden/>
               </w:rPr>
-              <w:t>17</w:t>
+              <w:t>1</w:t>
             </w:r>
             <w:r>
               <w:rPr>
@@ -5532,7 +5518,7 @@
                 <w:noProof/>
                 <w:webHidden/>
               </w:rPr>
-              <w:t>17</w:t>
+              <w:t>1</w:t>
             </w:r>
             <w:r>
               <w:rPr>
@@ -5624,7 +5610,7 @@
                 <w:noProof/>
                 <w:webHidden/>
               </w:rPr>
-              <w:t>17</w:t>
+              <w:t>1</w:t>
             </w:r>
             <w:r>
               <w:rPr>
@@ -5716,7 +5702,7 @@
                 <w:noProof/>
                 <w:webHidden/>
               </w:rPr>
-              <w:t>17</w:t>
+              <w:t>1</w:t>
             </w:r>
             <w:r>
               <w:rPr>
@@ -5808,7 +5794,7 @@
                 <w:noProof/>
                 <w:webHidden/>
               </w:rPr>
-              <w:t>17</w:t>
+              <w:t>1</w:t>
             </w:r>
             <w:r>
               <w:rPr>
@@ -5900,7 +5886,7 @@
                 <w:noProof/>
                 <w:webHidden/>
               </w:rPr>
-              <w:t>17</w:t>
+              <w:t>1</w:t>
             </w:r>
             <w:r>
               <w:rPr>
@@ -5992,7 +5978,7 @@
                 <w:noProof/>
                 <w:webHidden/>
               </w:rPr>
-              <w:t>17</w:t>
+              <w:t>1</w:t>
             </w:r>
             <w:r>
               <w:rPr>
@@ -6084,7 +6070,7 @@
                 <w:noProof/>
                 <w:webHidden/>
               </w:rPr>
-              <w:t>17</w:t>
+              <w:t>1</w:t>
             </w:r>
             <w:r>
               <w:rPr>
@@ -6176,7 +6162,7 @@
                 <w:noProof/>
                 <w:webHidden/>
               </w:rPr>
-              <w:t>18</w:t>
+              <w:t>1</w:t>
             </w:r>
             <w:r>
               <w:rPr>
@@ -6268,7 +6254,7 @@
                 <w:noProof/>
                 <w:webHidden/>
               </w:rPr>
-              <w:t>18</w:t>
+              <w:t>1</w:t>
             </w:r>
             <w:r>
               <w:rPr>
@@ -6360,7 +6346,7 @@
                 <w:noProof/>
                 <w:webHidden/>
               </w:rPr>
-              <w:t>18</w:t>
+              <w:t>1</w:t>
             </w:r>
             <w:r>
               <w:rPr>
@@ -6452,7 +6438,7 @@
                 <w:noProof/>
                 <w:webHidden/>
               </w:rPr>
-              <w:t>18</w:t>
+              <w:t>1</w:t>
             </w:r>
             <w:r>
               <w:rPr>
@@ -6544,7 +6530,7 @@
                 <w:noProof/>
                 <w:webHidden/>
               </w:rPr>
-              <w:t>18</w:t>
+              <w:t>1</w:t>
             </w:r>
             <w:r>
               <w:rPr>
@@ -6636,7 +6622,7 @@
                 <w:noProof/>
                 <w:webHidden/>
               </w:rPr>
-              <w:t>18</w:t>
+              <w:t>1</w:t>
             </w:r>
             <w:r>
               <w:rPr>
@@ -6728,7 +6714,7 @@
                 <w:noProof/>
                 <w:webHidden/>
               </w:rPr>
-              <w:t>18</w:t>
+              <w:t>1</w:t>
             </w:r>
             <w:r>
               <w:rPr>
@@ -6820,7 +6806,7 @@
                 <w:noProof/>
                 <w:webHidden/>
               </w:rPr>
-              <w:t>18</w:t>
+              <w:t>1</w:t>
             </w:r>
             <w:r>
               <w:rPr>
@@ -6912,7 +6898,7 @@
                 <w:noProof/>
                 <w:webHidden/>
               </w:rPr>
-              <w:t>18</w:t>
+              <w:t>1</w:t>
             </w:r>
             <w:r>
               <w:rPr>
@@ -7011,13 +6997,6 @@
                 <w:noProof/>
                 <w:webHidden/>
               </w:rPr>
-              <w:t>8</w:t>
-            </w:r>
-            <w:r>
-              <w:rPr>
-                <w:noProof/>
-                <w:webHidden/>
-              </w:rPr>
               <w:fldChar w:fldCharType="end"/>
             </w:r>
           </w:hyperlink>
@@ -7105,7 +7084,7 @@
                 <w:noProof/>
                 <w:webHidden/>
               </w:rPr>
-              <w:t>18</w:t>
+              <w:t>1</w:t>
             </w:r>
             <w:r>
               <w:rPr>
@@ -7197,7 +7176,7 @@
                 <w:noProof/>
                 <w:webHidden/>
               </w:rPr>
-              <w:t>18</w:t>
+              <w:t>1</w:t>
             </w:r>
             <w:r>
               <w:rPr>
@@ -7289,7 +7268,7 @@
                 <w:noProof/>
                 <w:webHidden/>
               </w:rPr>
-              <w:t>19</w:t>
+              <w:t>1</w:t>
             </w:r>
             <w:r>
               <w:rPr>
@@ -7381,7 +7360,7 @@
                 <w:noProof/>
                 <w:webHidden/>
               </w:rPr>
-              <w:t>19</w:t>
+              <w:t>1</w:t>
             </w:r>
             <w:r>
               <w:rPr>
@@ -7473,7 +7452,7 @@
                 <w:noProof/>
                 <w:webHidden/>
               </w:rPr>
-              <w:t>19</w:t>
+              <w:t>1</w:t>
             </w:r>
             <w:r>
               <w:rPr>
@@ -7565,7 +7544,7 @@
                 <w:noProof/>
                 <w:webHidden/>
               </w:rPr>
-              <w:t>19</w:t>
+              <w:t>1</w:t>
             </w:r>
             <w:r>
               <w:rPr>
@@ -7657,7 +7636,7 @@
                 <w:noProof/>
                 <w:webHidden/>
               </w:rPr>
-              <w:t>19</w:t>
+              <w:t>1</w:t>
             </w:r>
             <w:r>
               <w:rPr>
@@ -7732,7 +7711,8 @@
       <w:pPr>
         <w:rPr>
           <w:rFonts w:cs="Arial"/>
-          <w:szCs w:val="20"/>
+          <w:color w:val="auto"/>
+          <w:lang w:eastAsia="nl-NL"/>
         </w:rPr>
       </w:pPr>
       <w:bookmarkStart w:id="2" w:name="user-content-the-introspect-framework"/>
@@ -7782,7 +7762,92 @@
           <w:rFonts w:cs="Arial"/>
           <w:szCs w:val="20"/>
         </w:rPr>
-        <w:t xml:space="preserve">. It provides a framework with basic functionalities to develop applications for the desktop (based on </w:t>
+        <w:t xml:space="preserve">. It provides a framework </w:t>
+      </w:r>
+      <w:r>
+        <w:rPr>
+          <w:rFonts w:cs="Arial"/>
+          <w:color w:val="auto"/>
+          <w:lang w:eastAsia="nl-NL"/>
+        </w:rPr>
+        <w:t>for writing business like applications such as viewing, editing information in forms and tables. If you want to develop a graphical application (</w:t>
+      </w:r>
+      <w:proofErr w:type="spellStart"/>
+      <w:r>
+        <w:rPr>
+          <w:rFonts w:cs="Arial"/>
+          <w:color w:val="auto"/>
+          <w:lang w:eastAsia="nl-NL"/>
+        </w:rPr>
+        <w:t>i.e</w:t>
+      </w:r>
+      <w:proofErr w:type="spellEnd"/>
+      <w:r>
+        <w:rPr>
+          <w:rFonts w:cs="Arial"/>
+          <w:color w:val="auto"/>
+          <w:lang w:eastAsia="nl-NL"/>
+        </w:rPr>
+        <w:t xml:space="preserve"> a graphical game), than the introspect framework is not of much help.</w:t>
+      </w:r>
+    </w:p>
+    <w:p>
+      <w:pPr>
+        <w:rPr>
+          <w:rFonts w:cs="Arial"/>
+          <w:color w:val="auto"/>
+          <w:lang w:eastAsia="nl-NL"/>
+        </w:rPr>
+      </w:pPr>
+    </w:p>
+    <w:p>
+      <w:pPr>
+        <w:rPr>
+          <w:rFonts w:cs="Arial"/>
+          <w:szCs w:val="20"/>
+        </w:rPr>
+      </w:pPr>
+      <w:r>
+        <w:rPr>
+          <w:rFonts w:cs="Arial"/>
+          <w:color w:val="auto"/>
+          <w:lang w:eastAsia="nl-NL"/>
+        </w:rPr>
+        <w:t>With the introspect framework you only need to create domain classes. Introspect provides you the user interface, without writing any user interface code</w:t>
+      </w:r>
+      <w:r>
+        <w:rPr>
+          <w:rFonts w:cs="Arial"/>
+          <w:szCs w:val="20"/>
+        </w:rPr>
+        <w:t xml:space="preserve">. The Introspect framework has different user interface implementation that you can use: </w:t>
+      </w:r>
+    </w:p>
+    <w:p>
+      <w:pPr>
+        <w:pStyle w:val="ListParagraph"/>
+        <w:numPr>
+          <w:ilvl w:val="0"/>
+          <w:numId w:val="31"/>
+        </w:numPr>
+        <w:rPr>
+          <w:rFonts w:cs="Arial"/>
+          <w:szCs w:val="20"/>
+        </w:rPr>
+      </w:pPr>
+      <w:r>
+        <w:rPr>
+          <w:rFonts w:cs="Arial"/>
+          <w:szCs w:val="20"/>
+        </w:rPr>
+        <w:t xml:space="preserve">the </w:t>
+      </w:r>
+      <w:r>
+        <w:rPr>
+          <w:rFonts w:cs="Arial"/>
+          <w:szCs w:val="20"/>
+        </w:rPr>
+        <w:t xml:space="preserve">desktop (based on </w:t>
       </w:r>
       <w:hyperlink r:id="rId10" w:history="1">
         <w:r>
@@ -7799,7 +7864,27 @@
           <w:rFonts w:cs="Arial"/>
           <w:szCs w:val="20"/>
         </w:rPr>
-        <w:t xml:space="preserve">), mobile devices (based on </w:t>
+        <w:t>)</w:t>
+      </w:r>
+    </w:p>
+    <w:p>
+      <w:pPr>
+        <w:pStyle w:val="ListParagraph"/>
+        <w:numPr>
+          <w:ilvl w:val="0"/>
+          <w:numId w:val="31"/>
+        </w:numPr>
+        <w:rPr>
+          <w:rFonts w:cs="Arial"/>
+          <w:szCs w:val="20"/>
+        </w:rPr>
+      </w:pPr>
+      <w:r>
+        <w:rPr>
+          <w:rFonts w:cs="Arial"/>
+          <w:szCs w:val="20"/>
+        </w:rPr>
+        <w:t xml:space="preserve">mobile devices (based on </w:t>
       </w:r>
       <w:hyperlink r:id="rId11" w:history="1">
         <w:r>
@@ -7816,7 +7901,27 @@
           <w:rFonts w:cs="Arial"/>
           <w:szCs w:val="20"/>
         </w:rPr>
-        <w:t xml:space="preserve">), the web (based on </w:t>
+        <w:t>)</w:t>
+      </w:r>
+    </w:p>
+    <w:p>
+      <w:pPr>
+        <w:pStyle w:val="ListParagraph"/>
+        <w:numPr>
+          <w:ilvl w:val="0"/>
+          <w:numId w:val="31"/>
+        </w:numPr>
+        <w:rPr>
+          <w:rFonts w:cs="Arial"/>
+          <w:szCs w:val="20"/>
+        </w:rPr>
+      </w:pPr>
+      <w:r>
+        <w:rPr>
+          <w:rFonts w:cs="Arial"/>
+          <w:szCs w:val="20"/>
+        </w:rPr>
+        <w:t xml:space="preserve">the web (based on </w:t>
       </w:r>
       <w:hyperlink r:id="rId12" w:history="1">
         <w:proofErr w:type="spellStart"/>
@@ -7835,8 +7940,21 @@
           <w:rFonts w:cs="Arial"/>
           <w:szCs w:val="20"/>
         </w:rPr>
-        <w:t xml:space="preserve">) and </w:t>
-      </w:r>
+        <w:t xml:space="preserve">) </w:t>
+      </w:r>
+    </w:p>
+    <w:p>
+      <w:pPr>
+        <w:pStyle w:val="ListParagraph"/>
+        <w:numPr>
+          <w:ilvl w:val="0"/>
+          <w:numId w:val="31"/>
+        </w:numPr>
+        <w:rPr>
+          <w:rFonts w:cs="Arial"/>
+          <w:szCs w:val="20"/>
+        </w:rPr>
+      </w:pPr>
       <w:hyperlink r:id="rId13" w:history="1">
         <w:r>
           <w:rPr>
@@ -7847,22 +7965,27 @@
           <w:t>command line</w:t>
         </w:r>
       </w:hyperlink>
+    </w:p>
+    <w:p>
+      <w:pPr>
+        <w:pStyle w:val="ListParagraph"/>
+        <w:numPr>
+          <w:ilvl w:val="0"/>
+          <w:numId w:val="31"/>
+        </w:numPr>
+        <w:rPr>
+          <w:rFonts w:cs="Arial"/>
+          <w:color w:val="auto"/>
+          <w:lang w:eastAsia="nl-NL"/>
+        </w:rPr>
+      </w:pPr>
       <w:r>
         <w:rPr>
           <w:rFonts w:cs="Arial"/>
           <w:szCs w:val="20"/>
         </w:rPr>
-        <w:t>.</w:t>
-      </w:r>
-    </w:p>
-    <w:p>
-      <w:pPr>
-        <w:rPr>
-          <w:rFonts w:cs="Arial"/>
-          <w:color w:val="auto"/>
-          <w:lang w:eastAsia="nl-NL"/>
-        </w:rPr>
-      </w:pPr>
+        <w:t>and others</w:t>
+      </w:r>
     </w:p>
     <w:p>
       <w:pPr>
@@ -8058,7 +8181,13 @@
       </w:pPr>
       <w:bookmarkStart w:id="5" w:name="_Toc398744414"/>
       <w:r>
-        <w:t>Reason 2: Because I learned from it</w:t>
+        <w:t xml:space="preserve">Reason 2: Because I </w:t>
+      </w:r>
+      <w:r>
+        <w:t xml:space="preserve">wanted to </w:t>
+      </w:r>
+      <w:r>
+        <w:t>learn</w:t>
       </w:r>
       <w:bookmarkEnd w:id="5"/>
     </w:p>
@@ -8158,17 +8287,7 @@
             <w:color w:val="auto"/>
             <w:szCs w:val="20"/>
           </w:rPr>
-          <w:t xml:space="preserve">Apache Isis </w:t>
-        </w:r>
-        <w:r>
-          <w:rPr>
-            <w:rStyle w:val="Hyperlink"/>
-            <w:rFonts w:ascii="Arial" w:hAnsi="Arial" w:cs="Arial"/>
-            <w:color w:val="auto"/>
-            <w:szCs w:val="20"/>
-          </w:rPr>
-          <w:lastRenderedPageBreak/>
-          <w:t>Framework</w:t>
+          <w:t>Apache Isis Framework</w:t>
         </w:r>
       </w:hyperlink>
       <w:r>
@@ -8297,7 +8416,23 @@
           <w:color w:val="auto"/>
           <w:szCs w:val="20"/>
         </w:rPr>
-        <w:t xml:space="preserve">. Extending such a class is not mandatory, because you can implement these methods in your objects, but to me this ignores the principle of "Naked objects" or </w:t>
+        <w:t xml:space="preserve">. Extending such a class is not mandatory, because you can implement these methods in your objects, but to me this </w:t>
+      </w:r>
+      <w:r>
+        <w:rPr>
+          <w:rFonts w:cs="Arial"/>
+          <w:color w:val="auto"/>
+          <w:szCs w:val="20"/>
+        </w:rPr>
+        <w:t xml:space="preserve">still </w:t>
+      </w:r>
+      <w:r>
+        <w:rPr>
+          <w:rFonts w:cs="Arial"/>
+          <w:color w:val="auto"/>
+          <w:szCs w:val="20"/>
+        </w:rPr>
+        <w:t xml:space="preserve">ignores the principle of "Naked objects" or </w:t>
       </w:r>
       <w:hyperlink r:id="rId19" w:history="1">
         <w:proofErr w:type="spellStart"/>
@@ -9106,7 +9241,23 @@
           <w:color w:val="auto"/>
           <w:szCs w:val="20"/>
         </w:rPr>
-        <w:t xml:space="preserve">other dependency injection framework (like </w:t>
+        <w:t>other dependency injection framework (</w:t>
+      </w:r>
+      <w:r>
+        <w:rPr>
+          <w:rFonts w:cs="Arial"/>
+          <w:color w:val="auto"/>
+          <w:szCs w:val="20"/>
+        </w:rPr>
+        <w:t>such as</w:t>
+      </w:r>
+      <w:r>
+        <w:rPr>
+          <w:rFonts w:cs="Arial"/>
+          <w:color w:val="auto"/>
+          <w:szCs w:val="20"/>
+        </w:rPr>
+        <w:t xml:space="preserve"> </w:t>
       </w:r>
       <w:hyperlink r:id="rId31" w:history="1">
         <w:r>
@@ -9184,33 +9335,7 @@
           <w:color w:val="auto"/>
           <w:szCs w:val="20"/>
         </w:rPr>
-        <w:t xml:space="preserve">The introspect framework exists of one static </w:t>
-      </w:r>
-      <w:hyperlink w:anchor="_The_Introspect_class" w:history="1">
-        <w:r>
-          <w:rPr>
-            <w:rStyle w:val="Hyperlink"/>
-            <w:rFonts w:ascii="Arial" w:hAnsi="Arial" w:cs="Arial"/>
-            <w:szCs w:val="20"/>
-          </w:rPr>
-          <w:t>Introspect</w:t>
-        </w:r>
-      </w:hyperlink>
-      <w:r>
-        <w:rPr>
-          <w:rFonts w:cs="Arial"/>
-          <w:color w:val="auto"/>
-          <w:szCs w:val="20"/>
-        </w:rPr>
-        <w:t xml:space="preserve"> </w:t>
-      </w:r>
-      <w:r>
-        <w:rPr>
-          <w:rFonts w:cs="Arial"/>
-          <w:color w:val="auto"/>
-          <w:szCs w:val="20"/>
-        </w:rPr>
-        <w:t xml:space="preserve">class and a few basic interfaces </w:t>
+        <w:t xml:space="preserve">The introspect framework exists of a few basic interfaces </w:t>
       </w:r>
       <w:r>
         <w:rPr>
@@ -9543,15 +9668,7 @@
           <w:rFonts w:cs="Arial"/>
           <w:color w:val="auto"/>
         </w:rPr>
-        <w:t xml:space="preserve">”. This means that the </w:t>
-      </w:r>
-      <w:r>
-        <w:rPr>
-          <w:rFonts w:cs="Arial"/>
-          <w:color w:val="auto"/>
-        </w:rPr>
-        <w:lastRenderedPageBreak/>
-        <w:t xml:space="preserve">Introspect framework uses </w:t>
+        <w:t xml:space="preserve">”. This means that the Introspect framework uses </w:t>
       </w:r>
       <w:r>
         <w:rPr>
@@ -10036,7 +10153,13 @@
         </w:r>
       </w:hyperlink>
       <w:r>
-        <w:t xml:space="preserve">. It really doesn’t matter what it should look like, as long as your multi layered architecture complies with the design principles above. Below you will find one representation of a multi tier application, to explain how a application with the introspect application could (/should) look like. </w:t>
+        <w:t xml:space="preserve">. </w:t>
+      </w:r>
+      <w:r>
+        <w:t>I</w:t>
+      </w:r>
+      <w:r>
+        <w:t xml:space="preserve">t really doesn’t matter what it should look like, as long as your multi layered architecture complies with the design principles above. Below you will find one representation of a multi tier application, to explain how a application with the introspect application could (/should) look like. </w:t>
       </w:r>
     </w:p>
     <w:p/>
@@ -10046,7 +10169,6 @@
           <w:noProof/>
           <w:lang w:val="nl-NL" w:eastAsia="nl-NL"/>
         </w:rPr>
-        <w:lastRenderedPageBreak/>
         <w:drawing>
           <wp:inline distT="0" distB="0" distL="0" distR="0">
             <wp:extent cx="3330639" cy="3941642"/>
@@ -10154,14 +10276,14 @@
       <w:pPr>
         <w:pStyle w:val="Heading2"/>
       </w:pPr>
-      <w:bookmarkStart w:id="17" w:name="_Toc398744466"/>
-      <w:bookmarkStart w:id="18" w:name="_IntrospectFramework"/>
+      <w:bookmarkStart w:id="17" w:name="_IntrospectFramework"/>
+      <w:bookmarkStart w:id="18" w:name="_Toc398744466"/>
+      <w:bookmarkEnd w:id="17"/>
+      <w:proofErr w:type="spellStart"/>
+      <w:r>
+        <w:t>Introspect</w:t>
+      </w:r>
       <w:bookmarkEnd w:id="18"/>
-      <w:proofErr w:type="spellStart"/>
-      <w:r>
-        <w:t>Introspect</w:t>
-      </w:r>
-      <w:bookmarkEnd w:id="17"/>
       <w:r>
         <w:t>Framework</w:t>
       </w:r>
@@ -10419,16 +10541,7 @@
           <w:color w:val="auto"/>
           <w:lang w:val="en-US"/>
         </w:rPr>
-        <w:t xml:space="preserve"> to use configuration files, it should not be difficult to </w:t>
-      </w:r>
-      <w:r>
-        <w:rPr>
-          <w:rFonts w:cs="Arial"/>
-          <w:color w:val="auto"/>
-          <w:lang w:val="en-US"/>
-        </w:rPr>
-        <w:lastRenderedPageBreak/>
-        <w:t xml:space="preserve">write an application class that implement the </w:t>
+        <w:t xml:space="preserve"> to use configuration files, it should not be difficult to write an application class that implement the </w:t>
       </w:r>
       <w:proofErr w:type="spellStart"/>
       <w:r>
@@ -10678,21 +10791,7 @@
             <w:rStyle w:val="Hyperlink"/>
             <w:rFonts w:ascii="Arial" w:hAnsi="Arial" w:cs="Arial"/>
           </w:rPr>
-          <w:t>The user interface cla</w:t>
-        </w:r>
-        <w:r>
-          <w:rPr>
-            <w:rStyle w:val="Hyperlink"/>
-            <w:rFonts w:ascii="Arial" w:hAnsi="Arial" w:cs="Arial"/>
-          </w:rPr>
-          <w:t>s</w:t>
-        </w:r>
-        <w:r>
-          <w:rPr>
-            <w:rStyle w:val="Hyperlink"/>
-            <w:rFonts w:ascii="Arial" w:hAnsi="Arial" w:cs="Arial"/>
-          </w:rPr>
-          <w:t>s</w:t>
+          <w:t>The user interface class</w:t>
         </w:r>
       </w:hyperlink>
     </w:p>
@@ -11441,7 +11540,7 @@
           <w:color w:val="auto"/>
           <w:lang w:val="en-US"/>
         </w:rPr>
-        <w:t>getFrontEndServiceClasses</w:t>
+        <w:t>getServiceClasses</w:t>
       </w:r>
       <w:proofErr w:type="spellEnd"/>
       <w:r>
@@ -11459,7 +11558,23 @@
           <w:color w:val="auto"/>
           <w:lang w:val="en-US"/>
         </w:rPr>
-        <w:t>getBackEndServiceClasses</w:t>
+        <w:t>get</w:t>
+      </w:r>
+      <w:r>
+        <w:rPr>
+          <w:rFonts w:cs="Arial"/>
+          <w:color w:val="auto"/>
+          <w:lang w:val="en-US"/>
+        </w:rPr>
+        <w:t>Infrastructure</w:t>
+      </w:r>
+      <w:r>
+        <w:rPr>
+          <w:rFonts w:cs="Arial"/>
+          <w:color w:val="auto"/>
+          <w:lang w:val="en-US"/>
+        </w:rPr>
+        <w:t>Classes</w:t>
       </w:r>
       <w:proofErr w:type="spellEnd"/>
       <w:r>
@@ -11478,14 +11593,14 @@
         </w:rPr>
         <w:t xml:space="preserve">d as </w:t>
       </w:r>
-      <w:hyperlink w:anchor="_Front_End_Service" w:history="1">
+      <w:hyperlink w:anchor="_Service_Objects_1" w:history="1">
         <w:r>
           <w:rPr>
             <w:rStyle w:val="Hyperlink"/>
             <w:rFonts w:ascii="Arial" w:hAnsi="Arial" w:cs="Arial"/>
             <w:lang w:val="en-US"/>
           </w:rPr>
-          <w:t>front end service objects</w:t>
+          <w:t>service objects</w:t>
         </w:r>
       </w:hyperlink>
       <w:r>
@@ -11504,14 +11619,14 @@
         </w:rPr>
         <w:t xml:space="preserve"> accessible to the user) or as </w:t>
       </w:r>
-      <w:hyperlink w:anchor="_Back_end_Service" w:history="1">
+      <w:hyperlink w:anchor="_Infrastructure_Objects_1" w:history="1">
         <w:r>
           <w:rPr>
             <w:rStyle w:val="Hyperlink"/>
             <w:rFonts w:ascii="Arial" w:hAnsi="Arial" w:cs="Arial"/>
             <w:lang w:val="en-US"/>
           </w:rPr>
-          <w:t>back end service objects</w:t>
+          <w:t>Infrastructure Objects</w:t>
         </w:r>
       </w:hyperlink>
       <w:r>
@@ -11520,7 +11635,15 @@
           <w:color w:val="auto"/>
           <w:lang w:val="en-US"/>
         </w:rPr>
-        <w:t xml:space="preserve"> (with methods not visible to the user) but not as both!</w:t>
+        <w:t xml:space="preserve"> </w:t>
+      </w:r>
+      <w:r>
+        <w:rPr>
+          <w:rFonts w:cs="Arial"/>
+          <w:color w:val="auto"/>
+          <w:lang w:val="en-US"/>
+        </w:rPr>
+        <w:t>(with methods not visible to the user) but not as both!</w:t>
       </w:r>
     </w:p>
     <w:p>
@@ -11713,7 +11836,6 @@
         <w:rPr>
           <w:color w:val="auto"/>
         </w:rPr>
-        <w:lastRenderedPageBreak/>
         <w:t>Dependency injection</w:t>
       </w:r>
       <w:bookmarkEnd w:id="22"/>
@@ -11750,7 +11872,13 @@
         </w:r>
       </w:hyperlink>
       <w:r>
-        <w:t xml:space="preserve"> article, to understand the advantages of a Dependency Injection</w:t>
+        <w:t xml:space="preserve"> article, t</w:t>
+      </w:r>
+      <w:r>
+        <w:t>o understand the advantages of</w:t>
+      </w:r>
+      <w:r>
+        <w:t xml:space="preserve"> Dependency Injection</w:t>
       </w:r>
     </w:p>
     <w:p/>
@@ -11880,13 +12008,13 @@
           <w:numId w:val="15"/>
         </w:numPr>
       </w:pPr>
-      <w:hyperlink w:anchor="_Front_End_Service" w:history="1">
+      <w:hyperlink w:anchor="_Service_Objects_1" w:history="1">
         <w:r>
           <w:rPr>
             <w:rStyle w:val="Hyperlink"/>
             <w:rFonts w:ascii="Arial" w:hAnsi="Arial"/>
           </w:rPr>
-          <w:t>Front End Service Objects</w:t>
+          <w:t>Service Objects</w:t>
         </w:r>
       </w:hyperlink>
     </w:p>
@@ -11898,13 +12026,13 @@
           <w:numId w:val="15"/>
         </w:numPr>
       </w:pPr>
-      <w:hyperlink w:anchor="_Back_end_Service" w:history="1">
+      <w:hyperlink w:anchor="_Infrastructure_objects" w:history="1">
         <w:r>
           <w:rPr>
             <w:rStyle w:val="Hyperlink"/>
             <w:rFonts w:ascii="Arial" w:hAnsi="Arial"/>
           </w:rPr>
-          <w:t>Back End Service Objects</w:t>
+          <w:t>Infrastructure objects</w:t>
         </w:r>
       </w:hyperlink>
     </w:p>
@@ -11917,7 +12045,19 @@
         </w:numPr>
       </w:pPr>
       <w:r>
-        <w:t>Domain objects can not be injected: Service object know domain objects and not the other way around.</w:t>
+        <w:t xml:space="preserve">Domain objects can not be injected: Service </w:t>
+      </w:r>
+      <w:r>
+        <w:t xml:space="preserve">methods may return (one, or more) </w:t>
+      </w:r>
+      <w:r>
+        <w:t xml:space="preserve">domain objects </w:t>
+      </w:r>
+      <w:r>
+        <w:t>or use them as parameters, but domain objects should have no knowledge of the upper layers</w:t>
+      </w:r>
+      <w:r>
+        <w:t>.</w:t>
       </w:r>
     </w:p>
     <w:p>
@@ -12027,10 +12167,17 @@
       <w:r>
         <w:t>The user interface layer is also known as presentation layer.</w:t>
       </w:r>
-    </w:p>
-    <w:p>
-      <w:r>
-        <w:t>It is responsible for showing information to the user and interpreting the user’s commands. Note that a user could be a pe</w:t>
+      <w:r>
+        <w:t xml:space="preserve"> </w:t>
+      </w:r>
+      <w:r>
+        <w:t xml:space="preserve">It is responsible for showing information to the user and interpreting the user’s commands. Note that a </w:t>
+      </w:r>
+      <w:r>
+        <w:t>actor using the application</w:t>
+      </w:r>
+      <w:r>
+        <w:t xml:space="preserve"> could be a pe</w:t>
       </w:r>
       <w:r>
         <w:t>rson or another computer system.</w:t>
@@ -12167,7 +12314,13 @@
     </w:p>
     <w:p>
       <w:r>
-        <w:t xml:space="preserve">The actor is a person </w:t>
+        <w:t xml:space="preserve">The actor is </w:t>
+      </w:r>
+      <w:r>
+        <w:t xml:space="preserve">likely to be </w:t>
+      </w:r>
+      <w:r>
+        <w:t xml:space="preserve">a person </w:t>
       </w:r>
     </w:p>
     <w:p>
@@ -12231,7 +12384,13 @@
     </w:p>
     <w:p>
       <w:r>
-        <w:t xml:space="preserve">The actor is a person </w:t>
+        <w:t xml:space="preserve">The actor </w:t>
+      </w:r>
+      <w:r>
+        <w:t xml:space="preserve">is likely to be </w:t>
+      </w:r>
+      <w:r>
+        <w:t xml:space="preserve">a person </w:t>
       </w:r>
     </w:p>
     <w:p>
@@ -12286,7 +12445,13 @@
     </w:p>
     <w:p>
       <w:r>
-        <w:t xml:space="preserve">The actor is a person </w:t>
+        <w:t xml:space="preserve">The actor is </w:t>
+      </w:r>
+      <w:r>
+        <w:t xml:space="preserve">likely to be </w:t>
+      </w:r>
+      <w:r>
+        <w:t xml:space="preserve">a person </w:t>
       </w:r>
     </w:p>
     <w:p>
@@ -12305,7 +12470,6 @@
       </w:pPr>
       <w:bookmarkStart w:id="29" w:name="_Toc398744431"/>
       <w:r>
-        <w:lastRenderedPageBreak/>
         <w:t>S</w:t>
       </w:r>
       <w:r>
@@ -12330,10 +12494,7 @@
         </w:r>
       </w:hyperlink>
       <w:r>
-        <w:t xml:space="preserve"> that allows other computer applications to interact via </w:t>
-      </w:r>
-      <w:r>
-        <w:t xml:space="preserve">the </w:t>
+        <w:t xml:space="preserve"> that allows other computer applications to interact via the </w:t>
       </w:r>
       <w:hyperlink r:id="rId62" w:history="1">
         <w:r>
@@ -12341,14 +12502,7 @@
             <w:rStyle w:val="Hyperlink"/>
             <w:rFonts w:ascii="Arial" w:hAnsi="Arial"/>
           </w:rPr>
-          <w:t>Simple Object Access Protocol</w:t>
-        </w:r>
-        <w:r>
-          <w:rPr>
-            <w:rStyle w:val="Hyperlink"/>
-            <w:rFonts w:ascii="Arial" w:hAnsi="Arial"/>
-          </w:rPr>
-          <w:t xml:space="preserve"> (SOAP)</w:t>
+          <w:t>Simple Object Access Protocol (SOAP)</w:t>
         </w:r>
       </w:hyperlink>
       <w:r>
@@ -12357,7 +12511,13 @@
     </w:p>
     <w:p>
       <w:r>
-        <w:t>The actor is a</w:t>
+        <w:t xml:space="preserve">The actor </w:t>
+      </w:r>
+      <w:r>
+        <w:t>is likely to be</w:t>
+      </w:r>
+      <w:r>
+        <w:t xml:space="preserve"> a</w:t>
       </w:r>
       <w:r>
         <w:t>n</w:t>
@@ -12432,7 +12592,6 @@
             <w:rStyle w:val="Hyperlink"/>
             <w:rFonts w:ascii="Arial" w:hAnsi="Arial"/>
             <w:bCs/>
-            <w:lang/>
           </w:rPr>
           <w:t>Representational State Transfer” (</w:t>
         </w:r>
@@ -12442,7 +12601,6 @@
             <w:rStyle w:val="Hyperlink"/>
             <w:rFonts w:ascii="Arial" w:hAnsi="Arial"/>
             <w:bCs/>
-            <w:lang/>
           </w:rPr>
           <w:t>RESTfull</w:t>
         </w:r>
@@ -12452,7 +12610,6 @@
             <w:rStyle w:val="Hyperlink"/>
             <w:rFonts w:ascii="Arial" w:hAnsi="Arial"/>
             <w:bCs/>
-            <w:lang/>
           </w:rPr>
           <w:t>)</w:t>
         </w:r>
@@ -12460,7 +12617,6 @@
       <w:r>
         <w:rPr>
           <w:bCs/>
-          <w:lang/>
         </w:rPr>
         <w:t xml:space="preserve"> with </w:t>
       </w:r>
@@ -12470,7 +12626,6 @@
             <w:rStyle w:val="Hyperlink"/>
             <w:rFonts w:ascii="Arial" w:hAnsi="Arial"/>
             <w:bCs/>
-            <w:lang/>
           </w:rPr>
           <w:t>XML</w:t>
         </w:r>
@@ -12478,7 +12633,13 @@
     </w:p>
     <w:p>
       <w:r>
-        <w:t>The actor is a</w:t>
+        <w:t xml:space="preserve">The actor </w:t>
+      </w:r>
+      <w:r>
+        <w:t>is likely to be</w:t>
+      </w:r>
+      <w:r>
+        <w:t xml:space="preserve"> a</w:t>
       </w:r>
       <w:r>
         <w:t>n</w:t>
@@ -12540,7 +12701,6 @@
             <w:rStyle w:val="Hyperlink"/>
             <w:rFonts w:ascii="Arial" w:hAnsi="Arial"/>
             <w:bCs/>
-            <w:lang/>
           </w:rPr>
           <w:t>Representational State Transfer” (</w:t>
         </w:r>
@@ -12550,7 +12710,6 @@
             <w:rStyle w:val="Hyperlink"/>
             <w:rFonts w:ascii="Arial" w:hAnsi="Arial"/>
             <w:bCs/>
-            <w:lang/>
           </w:rPr>
           <w:t>RESTfull</w:t>
         </w:r>
@@ -12560,7 +12719,6 @@
             <w:rStyle w:val="Hyperlink"/>
             <w:rFonts w:ascii="Arial" w:hAnsi="Arial"/>
             <w:bCs/>
-            <w:lang/>
           </w:rPr>
           <w:t>)</w:t>
         </w:r>
@@ -12568,7 +12726,6 @@
       <w:r>
         <w:rPr>
           <w:bCs/>
-          <w:lang/>
         </w:rPr>
         <w:t xml:space="preserve"> with </w:t>
       </w:r>
@@ -12578,7 +12735,6 @@
             <w:rStyle w:val="Hyperlink"/>
             <w:rFonts w:ascii="Arial" w:hAnsi="Arial"/>
             <w:bCs/>
-            <w:lang/>
           </w:rPr>
           <w:t>JSON</w:t>
         </w:r>
@@ -12587,7 +12743,13 @@
     <w:p/>
     <w:p>
       <w:r>
-        <w:t>The actor is a</w:t>
+        <w:t xml:space="preserve">The actor </w:t>
+      </w:r>
+      <w:r>
+        <w:t>is likely to be</w:t>
+      </w:r>
+      <w:r>
+        <w:t xml:space="preserve"> a</w:t>
       </w:r>
       <w:r>
         <w:t>n</w:t>
@@ -12616,43 +12778,43 @@
           <w:lang w:val="en-US"/>
         </w:rPr>
       </w:pPr>
-      <w:bookmarkStart w:id="32" w:name="_Toc398744434"/>
-      <w:bookmarkStart w:id="33" w:name="_User_Interface_Object"/>
+      <w:bookmarkStart w:id="32" w:name="_User_Interface_Object"/>
+      <w:bookmarkStart w:id="33" w:name="_Toc398744434"/>
+      <w:bookmarkEnd w:id="32"/>
+      <w:r>
+        <w:rPr>
+          <w:lang w:val="en-US"/>
+        </w:rPr>
+        <w:t>User Interface Object</w:t>
+      </w:r>
+    </w:p>
+    <w:p>
+      <w:pPr>
+        <w:rPr>
+          <w:lang w:val="en-US"/>
+        </w:rPr>
+      </w:pPr>
+      <w:r>
+        <w:rPr>
+          <w:lang w:val="en-US"/>
+        </w:rPr>
+        <w:t>TODO different implementations</w:t>
+      </w:r>
+    </w:p>
+    <w:p>
+      <w:pPr>
+        <w:pStyle w:val="Heading2"/>
+        <w:rPr>
+          <w:lang w:val="en-US"/>
+        </w:rPr>
+      </w:pPr>
+      <w:r>
+        <w:rPr>
+          <w:lang w:val="en-US"/>
+        </w:rPr>
+        <w:t>Domain Object Presentation</w:t>
+      </w:r>
       <w:bookmarkEnd w:id="33"/>
-      <w:r>
-        <w:rPr>
-          <w:lang w:val="en-US"/>
-        </w:rPr>
-        <w:t>User Interface Object</w:t>
-      </w:r>
-    </w:p>
-    <w:p>
-      <w:pPr>
-        <w:rPr>
-          <w:lang w:val="en-US"/>
-        </w:rPr>
-      </w:pPr>
-      <w:r>
-        <w:rPr>
-          <w:lang w:val="en-US"/>
-        </w:rPr>
-        <w:t>TODO different implementations</w:t>
-      </w:r>
-    </w:p>
-    <w:p>
-      <w:pPr>
-        <w:pStyle w:val="Heading2"/>
-        <w:rPr>
-          <w:lang w:val="en-US"/>
-        </w:rPr>
-      </w:pPr>
-      <w:r>
-        <w:rPr>
-          <w:lang w:val="en-US"/>
-        </w:rPr>
-        <w:t>Domain Object Presentation</w:t>
-      </w:r>
-      <w:bookmarkEnd w:id="32"/>
     </w:p>
     <w:p>
       <w:pPr>
@@ -13073,7 +13235,6 @@
         <w:rPr>
           <w:color w:val="auto"/>
         </w:rPr>
-        <w:lastRenderedPageBreak/>
         <w:t>Domain Object</w:t>
       </w:r>
       <w:bookmarkEnd w:id="36"/>
@@ -13870,7 +14031,6 @@
         <w:pStyle w:val="Code"/>
       </w:pPr>
       <w:r>
-        <w:lastRenderedPageBreak/>
         <w:t xml:space="preserve">Public string </w:t>
       </w:r>
       <w:proofErr w:type="spellStart"/>
@@ -14779,11 +14939,7 @@
         </w:r>
       </w:hyperlink>
       <w:r>
-        <w:t xml:space="preserve"> on why the service layer should be thin). It does </w:t>
-      </w:r>
-      <w:r>
-        <w:lastRenderedPageBreak/>
-        <w:t>not contain business rules or knowledge, but only coordinates tasks and delegates work to collaborations of domain objects in the next layer down. It does not have state reflecting the</w:t>
+        <w:t xml:space="preserve"> on why the service layer should be thin). It does not contain business rules or knowledge, but only coordinates tasks and delegates work to collaborations of domain objects in the next layer down. It does not have state reflecting the</w:t>
       </w:r>
     </w:p>
     <w:p>
@@ -14798,16 +14954,16 @@
           <w:color w:val="auto"/>
         </w:rPr>
       </w:pPr>
-      <w:bookmarkStart w:id="45" w:name="_Toc398744444"/>
-      <w:bookmarkStart w:id="46" w:name="_Service_Objects_1"/>
+      <w:bookmarkStart w:id="45" w:name="_Service_Objects_1"/>
+      <w:bookmarkStart w:id="46" w:name="_Toc398744444"/>
+      <w:bookmarkEnd w:id="45"/>
+      <w:r>
+        <w:rPr>
+          <w:color w:val="auto"/>
+        </w:rPr>
+        <w:t>Service Objects</w:t>
+      </w:r>
       <w:bookmarkEnd w:id="46"/>
-      <w:r>
-        <w:rPr>
-          <w:color w:val="auto"/>
-        </w:rPr>
-        <w:t>Service Objects</w:t>
-      </w:r>
-      <w:bookmarkEnd w:id="45"/>
     </w:p>
     <w:p>
       <w:pPr>
@@ -15127,14 +15283,7 @@
         <w:rPr>
           <w:rFonts w:ascii="Arial" w:hAnsi="Arial" w:cs="Arial"/>
         </w:rPr>
-        <w:t xml:space="preserve">To provide methods for creating and retrieving domain objects where the user does not have an existing object to navigate from. Services that perform this role are often referred to as 'repositories'. (Some designers prefer to draw a distinction between a 'factory' service, which has responsibility for creating domain objects, and a 'repository' service for retrieving them. If you prefer to maintain this distinction, then they may be implemented in two separate services. However, there is merit in keeping </w:t>
-      </w:r>
-      <w:r>
-        <w:rPr>
-          <w:rFonts w:ascii="Arial" w:hAnsi="Arial" w:cs="Arial"/>
-        </w:rPr>
-        <w:lastRenderedPageBreak/>
-        <w:t>the ideas together, and we tend to refer to the combination as a 'repository'. For more information see Section 2.2.5, “Repository”.</w:t>
+        <w:t>To provide methods for creating and retrieving domain objects where the user does not have an existing object to navigate from. Services that perform this role are often referred to as 'repositories'. (Some designers prefer to draw a distinction between a 'factory' service, which has responsibility for creating domain objects, and a 'repository' service for retrieving them. If you prefer to maintain this distinction, then they may be implemented in two separate services. However, there is merit in keeping the ideas together, and we tend to refer to the combination as a 'repository'. For more information see Section 2.2.5, “Repository”.</w:t>
       </w:r>
     </w:p>
     <w:p>
@@ -15632,7 +15781,6 @@
         <w:rPr>
           <w:color w:val="auto"/>
         </w:rPr>
-        <w:lastRenderedPageBreak/>
         <w:t>Service Object Presentation</w:t>
       </w:r>
       <w:bookmarkEnd w:id="49"/>
@@ -15678,6 +15826,8 @@
         </w:rPr>
       </w:pPr>
       <w:bookmarkStart w:id="51" w:name="_Toc398744449"/>
+      <w:bookmarkStart w:id="52" w:name="_Infrastructure_Objects_1"/>
+      <w:bookmarkEnd w:id="52"/>
       <w:r>
         <w:rPr>
           <w:color w:val="auto"/>
@@ -15725,7 +15875,7 @@
           <w:color w:val="auto"/>
         </w:rPr>
       </w:pPr>
-      <w:bookmarkStart w:id="52" w:name="_Toc398744450"/>
+      <w:bookmarkStart w:id="53" w:name="_Toc398744450"/>
       <w:r>
         <w:rPr>
           <w:color w:val="auto"/>
@@ -15744,7 +15894,7 @@
         </w:rPr>
         <w:t>Object Naming</w:t>
       </w:r>
-      <w:bookmarkEnd w:id="52"/>
+      <w:bookmarkEnd w:id="53"/>
       <w:r>
         <w:rPr>
           <w:color w:val="auto"/>
@@ -15879,7 +16029,7 @@
           <w:color w:val="auto"/>
         </w:rPr>
       </w:pPr>
-      <w:bookmarkStart w:id="53" w:name="_Toc398744451"/>
+      <w:bookmarkStart w:id="54" w:name="_Toc398744451"/>
       <w:r>
         <w:rPr>
           <w:color w:val="auto"/>
@@ -15892,7 +16042,7 @@
         </w:rPr>
         <w:t xml:space="preserve"> Object Construction</w:t>
       </w:r>
-      <w:bookmarkEnd w:id="53"/>
+      <w:bookmarkEnd w:id="54"/>
     </w:p>
     <w:p>
       <w:r>
@@ -16038,7 +16188,7 @@
           <w:color w:val="auto"/>
         </w:rPr>
       </w:pPr>
-      <w:bookmarkStart w:id="54" w:name="_Toc398744452"/>
+      <w:bookmarkStart w:id="55" w:name="_Toc398744452"/>
       <w:r>
         <w:rPr>
           <w:color w:val="auto"/>
@@ -16051,7 +16201,7 @@
         </w:rPr>
         <w:t xml:space="preserve"> Object Presentation</w:t>
       </w:r>
-      <w:bookmarkEnd w:id="54"/>
+      <w:bookmarkEnd w:id="55"/>
     </w:p>
     <w:p>
       <w:r>
@@ -16093,16 +16243,16 @@
           <w:color w:val="auto"/>
         </w:rPr>
       </w:pPr>
-      <w:bookmarkStart w:id="55" w:name="_Adding_object_behaviour"/>
-      <w:bookmarkStart w:id="56" w:name="_Toc398744453"/>
-      <w:bookmarkEnd w:id="55"/>
+      <w:bookmarkStart w:id="56" w:name="_Adding_object_behaviour"/>
+      <w:bookmarkStart w:id="57" w:name="_Toc398744453"/>
+      <w:bookmarkEnd w:id="56"/>
       <w:r>
         <w:rPr>
           <w:color w:val="auto"/>
         </w:rPr>
         <w:t>Adding object behaviour</w:t>
       </w:r>
-      <w:bookmarkEnd w:id="56"/>
+      <w:bookmarkEnd w:id="57"/>
     </w:p>
     <w:p>
       <w:pPr>
@@ -16363,7 +16513,7 @@
           <w:lang w:val="en-US"/>
         </w:rPr>
       </w:pPr>
-      <w:bookmarkStart w:id="57" w:name="_Toc398744454"/>
+      <w:bookmarkStart w:id="58" w:name="_Toc398744454"/>
       <w:r>
         <w:rPr>
           <w:color w:val="auto"/>
@@ -16371,7 +16521,7 @@
         </w:rPr>
         <w:t>Title</w:t>
       </w:r>
-      <w:bookmarkEnd w:id="57"/>
+      <w:bookmarkEnd w:id="58"/>
     </w:p>
     <w:p>
       <w:pPr>
@@ -16581,7 +16731,7 @@
           <w:lang w:val="en-US"/>
         </w:rPr>
       </w:pPr>
-      <w:bookmarkStart w:id="58" w:name="_Toc398744455"/>
+      <w:bookmarkStart w:id="59" w:name="_Toc398744455"/>
       <w:r>
         <w:rPr>
           <w:lang w:val="en-US"/>
@@ -16594,7 +16744,7 @@
         </w:rPr>
         <w:t xml:space="preserve"> In Form</w:t>
       </w:r>
-      <w:bookmarkEnd w:id="58"/>
+      <w:bookmarkEnd w:id="59"/>
     </w:p>
     <w:p>
       <w:pPr>
@@ -16697,14 +16847,14 @@
           <w:lang w:val="en-US"/>
         </w:rPr>
       </w:pPr>
-      <w:bookmarkStart w:id="59" w:name="_Toc398744456"/>
+      <w:bookmarkStart w:id="60" w:name="_Toc398744456"/>
       <w:r>
         <w:rPr>
           <w:lang w:val="en-US"/>
         </w:rPr>
         <w:t>Visible In Table</w:t>
       </w:r>
-      <w:bookmarkEnd w:id="59"/>
+      <w:bookmarkEnd w:id="60"/>
     </w:p>
     <w:p>
       <w:pPr>
@@ -16824,14 +16974,14 @@
           <w:lang w:val="en-US"/>
         </w:rPr>
       </w:pPr>
-      <w:bookmarkStart w:id="60" w:name="_Toc398744457"/>
+      <w:bookmarkStart w:id="61" w:name="_Toc398744457"/>
       <w:r>
         <w:rPr>
           <w:lang w:val="en-US"/>
         </w:rPr>
         <w:t>Enabled</w:t>
       </w:r>
-      <w:bookmarkEnd w:id="60"/>
+      <w:bookmarkEnd w:id="61"/>
     </w:p>
     <w:p>
       <w:pPr>
@@ -16984,7 +17134,7 @@
           <w:lang w:val="en-US"/>
         </w:rPr>
       </w:pPr>
-      <w:bookmarkStart w:id="61" w:name="_Toc398744458"/>
+      <w:bookmarkStart w:id="62" w:name="_Toc398744458"/>
       <w:r>
         <w:rPr>
           <w:lang w:val="en-US"/>
@@ -16997,7 +17147,7 @@
         </w:rPr>
         <w:t xml:space="preserve"> in Form</w:t>
       </w:r>
-      <w:bookmarkEnd w:id="61"/>
+      <w:bookmarkEnd w:id="62"/>
     </w:p>
     <w:p>
       <w:pPr>
@@ -17057,12 +17207,11 @@
           <w:lang w:val="en-US"/>
         </w:rPr>
       </w:pPr>
-      <w:bookmarkStart w:id="62" w:name="_Toc398744459"/>
-      <w:r>
-        <w:rPr>
-          <w:lang w:val="en-US"/>
-        </w:rPr>
-        <w:lastRenderedPageBreak/>
+      <w:bookmarkStart w:id="63" w:name="_Toc398744459"/>
+      <w:r>
+        <w:rPr>
+          <w:lang w:val="en-US"/>
+        </w:rPr>
         <w:t>Order</w:t>
       </w:r>
       <w:r>
@@ -17071,7 +17220,7 @@
         </w:rPr>
         <w:t xml:space="preserve"> in Table</w:t>
       </w:r>
-      <w:bookmarkEnd w:id="62"/>
+      <w:bookmarkEnd w:id="63"/>
     </w:p>
     <w:p>
       <w:pPr>
@@ -17131,9 +17280,9 @@
           <w:lang w:val="en-US"/>
         </w:rPr>
       </w:pPr>
-      <w:bookmarkStart w:id="63" w:name="_Method_Execution_Mode"/>
-      <w:bookmarkStart w:id="64" w:name="_Toc398744460"/>
-      <w:bookmarkEnd w:id="63"/>
+      <w:bookmarkStart w:id="64" w:name="_Method_Execution_Mode"/>
+      <w:bookmarkStart w:id="65" w:name="_Toc398744460"/>
+      <w:bookmarkEnd w:id="64"/>
       <w:r>
         <w:rPr>
           <w:lang w:val="en-US"/>
@@ -17146,7 +17295,7 @@
         </w:rPr>
         <w:t xml:space="preserve"> Execution Mode</w:t>
       </w:r>
-      <w:bookmarkEnd w:id="64"/>
+      <w:bookmarkEnd w:id="65"/>
     </w:p>
     <w:p>
       <w:pPr>
@@ -17189,14 +17338,14 @@
           <w:lang w:val="en-US"/>
         </w:rPr>
       </w:pPr>
-      <w:bookmarkStart w:id="65" w:name="_Toc398744461"/>
+      <w:bookmarkStart w:id="66" w:name="_Toc398744461"/>
       <w:r>
         <w:rPr>
           <w:lang w:val="en-US"/>
         </w:rPr>
         <w:t>Parameter Factory</w:t>
       </w:r>
-      <w:bookmarkEnd w:id="65"/>
+      <w:bookmarkEnd w:id="66"/>
     </w:p>
     <w:p>
       <w:pPr>
@@ -17265,16 +17414,16 @@
           <w:lang w:val="en-US"/>
         </w:rPr>
       </w:pPr>
-      <w:bookmarkStart w:id="66" w:name="_Icons"/>
-      <w:bookmarkStart w:id="67" w:name="_Toc398744462"/>
-      <w:bookmarkEnd w:id="66"/>
+      <w:bookmarkStart w:id="67" w:name="_Icons"/>
+      <w:bookmarkStart w:id="68" w:name="_Toc398744462"/>
+      <w:bookmarkEnd w:id="67"/>
       <w:r>
         <w:rPr>
           <w:lang w:val="en-US"/>
         </w:rPr>
         <w:t>Icons</w:t>
       </w:r>
-      <w:bookmarkEnd w:id="67"/>
+      <w:bookmarkEnd w:id="68"/>
     </w:p>
     <w:p>
       <w:pPr>
@@ -17343,7 +17492,7 @@
           <w:lang w:val="en-US"/>
         </w:rPr>
       </w:pPr>
-      <w:bookmarkStart w:id="68" w:name="_Toc398744463"/>
+      <w:bookmarkStart w:id="69" w:name="_Toc398744463"/>
       <w:proofErr w:type="spellStart"/>
       <w:r>
         <w:rPr>
@@ -17351,7 +17500,7 @@
         </w:rPr>
         <w:t>FieldMode</w:t>
       </w:r>
-      <w:bookmarkEnd w:id="68"/>
+      <w:bookmarkEnd w:id="69"/>
       <w:proofErr w:type="spellEnd"/>
     </w:p>
     <w:p>
@@ -17421,14 +17570,14 @@
           <w:lang w:val="en-US"/>
         </w:rPr>
       </w:pPr>
-      <w:bookmarkStart w:id="69" w:name="_Toc398744464"/>
+      <w:bookmarkStart w:id="70" w:name="_Toc398744464"/>
       <w:r>
         <w:rPr>
           <w:lang w:val="en-US"/>
         </w:rPr>
         <w:t>Validation</w:t>
       </w:r>
-      <w:bookmarkEnd w:id="69"/>
+      <w:bookmarkEnd w:id="70"/>
     </w:p>
     <w:p>
       <w:pPr>
@@ -17508,7 +17657,7 @@
           <w:lang w:val="en-US"/>
         </w:rPr>
       </w:pPr>
-      <w:bookmarkStart w:id="70" w:name="_Toc398744465"/>
+      <w:bookmarkStart w:id="71" w:name="_Toc398744465"/>
       <w:proofErr w:type="spellStart"/>
       <w:r>
         <w:rPr>
@@ -17516,7 +17665,7 @@
         </w:rPr>
         <w:t>MultiLanguage</w:t>
       </w:r>
-      <w:bookmarkEnd w:id="70"/>
+      <w:bookmarkEnd w:id="71"/>
       <w:proofErr w:type="spellEnd"/>
     </w:p>
     <w:p>
@@ -17556,8 +17705,8 @@
       </w:r>
     </w:p>
     <w:p>
-      <w:bookmarkStart w:id="71" w:name="_Infrastructure_Layer"/>
-      <w:bookmarkEnd w:id="71"/>
+      <w:bookmarkStart w:id="72" w:name="_Infrastructure_Layer"/>
+      <w:bookmarkEnd w:id="72"/>
     </w:p>
     <w:p>
       <w:pPr>
@@ -17572,11 +17721,11 @@
       <w:pPr>
         <w:pStyle w:val="Heading1"/>
       </w:pPr>
-      <w:bookmarkStart w:id="72" w:name="_Toc398744469"/>
+      <w:bookmarkStart w:id="73" w:name="_Toc398744469"/>
       <w:r>
         <w:t>Infrastructure Layer</w:t>
       </w:r>
-      <w:bookmarkEnd w:id="72"/>
+      <w:bookmarkEnd w:id="73"/>
     </w:p>
     <w:p>
       <w:r>
@@ -17701,13 +17850,13 @@
       <w:pPr>
         <w:pStyle w:val="Heading2"/>
       </w:pPr>
-      <w:bookmarkStart w:id="73" w:name="_Toc398744470"/>
       <w:bookmarkStart w:id="74" w:name="_Infrastructure_objects"/>
+      <w:bookmarkStart w:id="75" w:name="_Toc398744470"/>
       <w:bookmarkEnd w:id="74"/>
       <w:r>
         <w:t>Infrastructure objects</w:t>
       </w:r>
-      <w:bookmarkEnd w:id="73"/>
+      <w:bookmarkEnd w:id="75"/>
     </w:p>
     <w:p>
       <w:r>
@@ -17727,12 +17876,11 @@
       <w:pPr>
         <w:pStyle w:val="Heading1"/>
       </w:pPr>
-      <w:bookmarkStart w:id="75" w:name="_Toc398744471"/>
-      <w:r>
-        <w:lastRenderedPageBreak/>
+      <w:bookmarkStart w:id="76" w:name="_Toc398744471"/>
+      <w:r>
         <w:t>Provider Layer</w:t>
       </w:r>
-      <w:bookmarkEnd w:id="75"/>
+      <w:bookmarkEnd w:id="76"/>
     </w:p>
     <w:p>
       <w:r>
@@ -17746,8 +17894,8 @@
           <w:color w:val="auto"/>
         </w:rPr>
       </w:pPr>
-      <w:bookmarkStart w:id="76" w:name="_Toc398744472"/>
       <w:bookmarkStart w:id="77" w:name="_Provider_objects"/>
+      <w:bookmarkStart w:id="78" w:name="_Toc398744472"/>
       <w:bookmarkEnd w:id="77"/>
       <w:r>
         <w:rPr>
@@ -17761,7 +17909,7 @@
         </w:rPr>
         <w:t xml:space="preserve"> objects</w:t>
       </w:r>
-      <w:bookmarkEnd w:id="76"/>
+      <w:bookmarkEnd w:id="78"/>
     </w:p>
     <w:p>
       <w:pPr>
@@ -18387,7 +18535,7 @@
           <w:color w:val="auto"/>
         </w:rPr>
       </w:pPr>
-      <w:bookmarkStart w:id="78" w:name="_Toc398744473"/>
+      <w:bookmarkStart w:id="79" w:name="_Toc398744473"/>
       <w:proofErr w:type="spellStart"/>
       <w:r>
         <w:rPr>
@@ -18395,7 +18543,7 @@
         </w:rPr>
         <w:t>DomainProvider</w:t>
       </w:r>
-      <w:bookmarkEnd w:id="78"/>
+      <w:bookmarkEnd w:id="79"/>
       <w:proofErr w:type="spellEnd"/>
     </w:p>
     <w:p>
@@ -18405,33 +18553,15 @@
           <w:color w:val="auto"/>
         </w:rPr>
       </w:pPr>
-      <w:bookmarkStart w:id="79" w:name="_ValidationProvider"/>
-      <w:bookmarkStart w:id="80" w:name="_Toc398744474"/>
-      <w:bookmarkEnd w:id="79"/>
+      <w:bookmarkStart w:id="80" w:name="_ValidationProvider"/>
+      <w:bookmarkStart w:id="81" w:name="_Toc398744474"/>
+      <w:bookmarkEnd w:id="80"/>
       <w:proofErr w:type="spellStart"/>
       <w:r>
         <w:rPr>
           <w:color w:val="auto"/>
         </w:rPr>
         <w:t>ValidationProvider</w:t>
-      </w:r>
-      <w:bookmarkEnd w:id="80"/>
-      <w:proofErr w:type="spellEnd"/>
-    </w:p>
-    <w:p>
-      <w:pPr>
-        <w:pStyle w:val="Heading2"/>
-        <w:rPr>
-          <w:color w:val="auto"/>
-        </w:rPr>
-      </w:pPr>
-      <w:bookmarkStart w:id="81" w:name="_Toc398744475"/>
-      <w:proofErr w:type="spellStart"/>
-      <w:r>
-        <w:rPr>
-          <w:color w:val="auto"/>
-        </w:rPr>
-        <w:t>UserInterfaceProvider</w:t>
       </w:r>
       <w:bookmarkEnd w:id="81"/>
       <w:proofErr w:type="spellEnd"/>
@@ -18443,13 +18573,13 @@
           <w:color w:val="auto"/>
         </w:rPr>
       </w:pPr>
-      <w:bookmarkStart w:id="82" w:name="_Toc398744476"/>
+      <w:bookmarkStart w:id="82" w:name="_Toc398744475"/>
       <w:proofErr w:type="spellStart"/>
       <w:r>
         <w:rPr>
           <w:color w:val="auto"/>
         </w:rPr>
-        <w:t>AuthorizationProvider</w:t>
+        <w:t>UserInterfaceProvider</w:t>
       </w:r>
       <w:bookmarkEnd w:id="82"/>
       <w:proofErr w:type="spellEnd"/>
@@ -18461,13 +18591,13 @@
           <w:color w:val="auto"/>
         </w:rPr>
       </w:pPr>
-      <w:bookmarkStart w:id="83" w:name="_Toc398744477"/>
+      <w:bookmarkStart w:id="83" w:name="_Toc398744476"/>
       <w:proofErr w:type="spellStart"/>
       <w:r>
         <w:rPr>
           <w:color w:val="auto"/>
         </w:rPr>
-        <w:t>PathProvider</w:t>
+        <w:t>AuthorizationProvider</w:t>
       </w:r>
       <w:bookmarkEnd w:id="83"/>
       <w:proofErr w:type="spellEnd"/>
@@ -18479,9 +18609,27 @@
           <w:color w:val="auto"/>
         </w:rPr>
       </w:pPr>
-      <w:bookmarkStart w:id="84" w:name="_LanguageProvider"/>
-      <w:bookmarkStart w:id="85" w:name="_Toc398744478"/>
+      <w:bookmarkStart w:id="84" w:name="_Toc398744477"/>
+      <w:proofErr w:type="spellStart"/>
+      <w:r>
+        <w:rPr>
+          <w:color w:val="auto"/>
+        </w:rPr>
+        <w:t>PathProvider</w:t>
+      </w:r>
       <w:bookmarkEnd w:id="84"/>
+      <w:proofErr w:type="spellEnd"/>
+    </w:p>
+    <w:p>
+      <w:pPr>
+        <w:pStyle w:val="Heading2"/>
+        <w:rPr>
+          <w:color w:val="auto"/>
+        </w:rPr>
+      </w:pPr>
+      <w:bookmarkStart w:id="85" w:name="_LanguageProvider"/>
+      <w:bookmarkStart w:id="86" w:name="_Toc398744478"/>
+      <w:bookmarkEnd w:id="85"/>
       <w:proofErr w:type="spellStart"/>
       <w:r>
         <w:rPr>
@@ -18489,7 +18637,7 @@
         </w:rPr>
         <w:t>LanguageProvider</w:t>
       </w:r>
-      <w:bookmarkEnd w:id="85"/>
+      <w:bookmarkEnd w:id="86"/>
       <w:proofErr w:type="spellEnd"/>
     </w:p>
     <w:p/>
@@ -18508,14 +18656,14 @@
           <w:color w:val="auto"/>
         </w:rPr>
       </w:pPr>
-      <w:bookmarkStart w:id="86" w:name="_Toc398744479"/>
+      <w:bookmarkStart w:id="87" w:name="_Toc398744479"/>
       <w:r>
         <w:rPr>
           <w:color w:val="auto"/>
         </w:rPr>
         <w:t>Getting Started</w:t>
       </w:r>
-      <w:bookmarkEnd w:id="86"/>
+      <w:bookmarkEnd w:id="87"/>
     </w:p>
     <w:p>
       <w:pPr>
@@ -18547,7 +18695,7 @@
           <w:color w:val="auto"/>
         </w:rPr>
       </w:pPr>
-      <w:bookmarkStart w:id="87" w:name="_Toc398744480"/>
+      <w:bookmarkStart w:id="88" w:name="_Toc398744480"/>
       <w:r>
         <w:rPr>
           <w:color w:val="auto"/>
@@ -18566,7 +18714,7 @@
         </w:rPr>
         <w:t>(IDE)</w:t>
       </w:r>
-      <w:bookmarkEnd w:id="87"/>
+      <w:bookmarkEnd w:id="88"/>
       <w:r>
         <w:rPr>
           <w:color w:val="auto"/>
@@ -18709,14 +18857,14 @@
           <w:color w:val="auto"/>
         </w:rPr>
       </w:pPr>
-      <w:bookmarkStart w:id="88" w:name="_Toc398744481"/>
+      <w:bookmarkStart w:id="89" w:name="_Toc398744481"/>
       <w:r>
         <w:rPr>
           <w:color w:val="auto"/>
         </w:rPr>
         <w:t>Create your domain object's</w:t>
       </w:r>
-      <w:bookmarkEnd w:id="88"/>
+      <w:bookmarkEnd w:id="89"/>
       <w:r>
         <w:rPr>
           <w:color w:val="auto"/>
@@ -18728,11 +18876,11 @@
       <w:pPr>
         <w:pStyle w:val="Heading2"/>
       </w:pPr>
-      <w:bookmarkStart w:id="89" w:name="_Toc398744482"/>
+      <w:bookmarkStart w:id="90" w:name="_Toc398744482"/>
       <w:r>
         <w:t>Creating your Introspect application</w:t>
       </w:r>
-      <w:bookmarkEnd w:id="89"/>
+      <w:bookmarkEnd w:id="90"/>
     </w:p>
     <w:p>
       <w:r>
@@ -18984,14 +19132,14 @@
         </w:rPr>
         <w:t xml:space="preserve"> </w:t>
       </w:r>
-      <w:bookmarkStart w:id="90" w:name="_Toc398744483"/>
+      <w:bookmarkStart w:id="91" w:name="_Toc398744483"/>
       <w:r>
         <w:rPr>
           <w:color w:val="auto"/>
         </w:rPr>
         <w:t>Create a command line application</w:t>
       </w:r>
-      <w:bookmarkEnd w:id="90"/>
+      <w:bookmarkEnd w:id="91"/>
     </w:p>
     <w:p>
       <w:pPr>
@@ -19031,7 +19179,7 @@
           <w:color w:val="auto"/>
         </w:rPr>
       </w:pPr>
-      <w:bookmarkStart w:id="91" w:name="_Toc398744484"/>
+      <w:bookmarkStart w:id="92" w:name="_Toc398744484"/>
       <w:r>
         <w:rPr>
           <w:color w:val="auto"/>
@@ -19050,7 +19198,7 @@
         </w:rPr>
         <w:t xml:space="preserve"> application</w:t>
       </w:r>
-      <w:bookmarkEnd w:id="91"/>
+      <w:bookmarkEnd w:id="92"/>
       <w:r>
         <w:rPr>
           <w:color w:val="auto"/>
@@ -19096,7 +19244,7 @@
           <w:color w:val="auto"/>
         </w:rPr>
       </w:pPr>
-      <w:bookmarkStart w:id="92" w:name="_Toc398744485"/>
+      <w:bookmarkStart w:id="93" w:name="_Toc398744485"/>
       <w:r>
         <w:rPr>
           <w:color w:val="auto"/>
@@ -19115,7 +19263,7 @@
         </w:rPr>
         <w:t xml:space="preserve"> application</w:t>
       </w:r>
-      <w:bookmarkEnd w:id="92"/>
+      <w:bookmarkEnd w:id="93"/>
       <w:r>
         <w:rPr>
           <w:color w:val="auto"/>
@@ -19161,14 +19309,14 @@
           <w:color w:val="auto"/>
         </w:rPr>
       </w:pPr>
-      <w:bookmarkStart w:id="93" w:name="_Toc398744486"/>
+      <w:bookmarkStart w:id="94" w:name="_Toc398744486"/>
       <w:r>
         <w:rPr>
           <w:color w:val="auto"/>
         </w:rPr>
         <w:t>Create a web application</w:t>
       </w:r>
-      <w:bookmarkEnd w:id="93"/>
+      <w:bookmarkEnd w:id="94"/>
       <w:r>
         <w:rPr>
           <w:color w:val="auto"/>
@@ -19214,14 +19362,14 @@
           <w:color w:val="auto"/>
         </w:rPr>
       </w:pPr>
-      <w:bookmarkStart w:id="94" w:name="_Toc398744487"/>
+      <w:bookmarkStart w:id="95" w:name="_Toc398744487"/>
       <w:r>
         <w:rPr>
           <w:color w:val="auto"/>
         </w:rPr>
         <w:t>Create a soap application</w:t>
       </w:r>
-      <w:bookmarkEnd w:id="94"/>
+      <w:bookmarkEnd w:id="95"/>
       <w:r>
         <w:rPr>
           <w:color w:val="auto"/>
@@ -19267,7 +19415,7 @@
           <w:color w:val="auto"/>
         </w:rPr>
       </w:pPr>
-      <w:bookmarkStart w:id="95" w:name="_Toc398744488"/>
+      <w:bookmarkStart w:id="96" w:name="_Toc398744488"/>
       <w:r>
         <w:rPr>
           <w:color w:val="auto"/>
@@ -19288,7 +19436,7 @@
         </w:rPr>
         <w:t xml:space="preserve"> XML application</w:t>
       </w:r>
-      <w:bookmarkEnd w:id="95"/>
+      <w:bookmarkEnd w:id="96"/>
       <w:r>
         <w:rPr>
           <w:color w:val="auto"/>
@@ -19334,14 +19482,14 @@
           <w:color w:val="auto"/>
         </w:rPr>
       </w:pPr>
-      <w:bookmarkStart w:id="96" w:name="_Toc398744489"/>
+      <w:bookmarkStart w:id="97" w:name="_Toc398744489"/>
       <w:r>
         <w:rPr>
           <w:color w:val="auto"/>
         </w:rPr>
         <w:t>Icons</w:t>
       </w:r>
-      <w:bookmarkEnd w:id="96"/>
+      <w:bookmarkEnd w:id="97"/>
       <w:r>
         <w:rPr>
           <w:color w:val="auto"/>
@@ -19419,7 +19567,7 @@
           <w:color w:val="auto"/>
         </w:rPr>
       </w:pPr>
-      <w:bookmarkStart w:id="97" w:name="_Toc398744490"/>
+      <w:bookmarkStart w:id="98" w:name="_Toc398744490"/>
       <w:r>
         <w:rPr>
           <w:i/>
@@ -19427,7 +19575,7 @@
         </w:rPr>
         <w:t>Language</w:t>
       </w:r>
-      <w:bookmarkEnd w:id="97"/>
+      <w:bookmarkEnd w:id="98"/>
       <w:r>
         <w:rPr>
           <w:i/>
@@ -19493,14 +19641,14 @@
           <w:color w:val="auto"/>
         </w:rPr>
       </w:pPr>
-      <w:bookmarkStart w:id="98" w:name="_Toc398744491"/>
+      <w:bookmarkStart w:id="99" w:name="_Toc398744491"/>
       <w:r>
         <w:rPr>
           <w:color w:val="auto"/>
         </w:rPr>
         <w:t>Validation</w:t>
       </w:r>
-      <w:bookmarkEnd w:id="98"/>
+      <w:bookmarkEnd w:id="99"/>
       <w:r>
         <w:rPr>
           <w:color w:val="auto"/>
@@ -19565,14 +19713,14 @@
           <w:color w:val="auto"/>
         </w:rPr>
       </w:pPr>
-      <w:bookmarkStart w:id="99" w:name="_Toc398744492"/>
+      <w:bookmarkStart w:id="100" w:name="_Toc398744492"/>
       <w:r>
         <w:rPr>
           <w:color w:val="auto"/>
         </w:rPr>
         <w:t>Authorization</w:t>
       </w:r>
-      <w:bookmarkEnd w:id="99"/>
+      <w:bookmarkEnd w:id="100"/>
       <w:r>
         <w:rPr>
           <w:color w:val="auto"/>
@@ -19618,14 +19766,14 @@
           <w:color w:val="auto"/>
         </w:rPr>
       </w:pPr>
-      <w:bookmarkStart w:id="100" w:name="_Toc398744493"/>
+      <w:bookmarkStart w:id="101" w:name="_Toc398744493"/>
       <w:r>
         <w:rPr>
           <w:color w:val="auto"/>
         </w:rPr>
         <w:t>Reports</w:t>
       </w:r>
-      <w:bookmarkEnd w:id="100"/>
+      <w:bookmarkEnd w:id="101"/>
     </w:p>
     <w:p>
       <w:pPr>
@@ -19673,15 +19821,14 @@
           <w:color w:val="auto"/>
         </w:rPr>
       </w:pPr>
-      <w:bookmarkStart w:id="101" w:name="_Toc398744494"/>
-      <w:r>
-        <w:rPr>
-          <w:color w:val="auto"/>
-        </w:rPr>
-        <w:lastRenderedPageBreak/>
+      <w:bookmarkStart w:id="102" w:name="_Toc398744494"/>
+      <w:r>
+        <w:rPr>
+          <w:color w:val="auto"/>
+        </w:rPr>
         <w:t>Demo’s</w:t>
       </w:r>
-      <w:bookmarkEnd w:id="101"/>
+      <w:bookmarkEnd w:id="102"/>
     </w:p>
     <w:p>
       <w:pPr>
@@ -19705,14 +19852,14 @@
           <w:color w:val="auto"/>
         </w:rPr>
       </w:pPr>
-      <w:bookmarkStart w:id="102" w:name="_Toc398744495"/>
+      <w:bookmarkStart w:id="103" w:name="_Toc398744495"/>
       <w:r>
         <w:rPr>
           <w:color w:val="auto"/>
         </w:rPr>
         <w:t>Downloads</w:t>
       </w:r>
-      <w:bookmarkEnd w:id="102"/>
+      <w:bookmarkEnd w:id="103"/>
     </w:p>
     <w:p>
       <w:pPr>
@@ -19834,14 +19981,14 @@
           <w:color w:val="auto"/>
         </w:rPr>
       </w:pPr>
-      <w:bookmarkStart w:id="103" w:name="_Toc398744496"/>
+      <w:bookmarkStart w:id="104" w:name="_Toc398744496"/>
       <w:r>
         <w:rPr>
           <w:color w:val="auto"/>
         </w:rPr>
         <w:t>Development</w:t>
       </w:r>
-      <w:bookmarkEnd w:id="103"/>
+      <w:bookmarkEnd w:id="104"/>
     </w:p>
     <w:p>
       <w:pPr>
@@ -19943,7 +20090,7 @@
         <w:rPr>
           <w:noProof/>
         </w:rPr>
-        <w:t>Introspect Manual.docx</w:t>
+        <w:t>Document in main</w:t>
       </w:r>
     </w:fldSimple>
     <w:r>
@@ -21263,6 +21410,119 @@
     </w:lvl>
   </w:abstractNum>
   <w:abstractNum w:abstractNumId="9">
+    <w:nsid w:val="24F74F40"/>
+    <w:multiLevelType w:val="hybridMultilevel"/>
+    <w:tmpl w:val="3B7ED514"/>
+    <w:lvl w:ilvl="0" w:tplc="04130001">
+      <w:start w:val="1"/>
+      <w:numFmt w:val="bullet"/>
+      <w:lvlText w:val=""/>
+      <w:lvlJc w:val="left"/>
+      <w:pPr>
+        <w:ind w:left="360" w:hanging="360"/>
+      </w:pPr>
+      <w:rPr>
+        <w:rFonts w:ascii="Symbol" w:hAnsi="Symbol" w:hint="default"/>
+      </w:rPr>
+    </w:lvl>
+    <w:lvl w:ilvl="1" w:tplc="04130003" w:tentative="1">
+      <w:start w:val="1"/>
+      <w:numFmt w:val="bullet"/>
+      <w:lvlText w:val="o"/>
+      <w:lvlJc w:val="left"/>
+      <w:pPr>
+        <w:ind w:left="1080" w:hanging="360"/>
+      </w:pPr>
+      <w:rPr>
+        <w:rFonts w:ascii="Courier New" w:hAnsi="Courier New" w:cs="Courier New" w:hint="default"/>
+      </w:rPr>
+    </w:lvl>
+    <w:lvl w:ilvl="2" w:tplc="04130005" w:tentative="1">
+      <w:start w:val="1"/>
+      <w:numFmt w:val="bullet"/>
+      <w:lvlText w:val=""/>
+      <w:lvlJc w:val="left"/>
+      <w:pPr>
+        <w:ind w:left="1800" w:hanging="360"/>
+      </w:pPr>
+      <w:rPr>
+        <w:rFonts w:ascii="Wingdings" w:hAnsi="Wingdings" w:hint="default"/>
+      </w:rPr>
+    </w:lvl>
+    <w:lvl w:ilvl="3" w:tplc="04130001" w:tentative="1">
+      <w:start w:val="1"/>
+      <w:numFmt w:val="bullet"/>
+      <w:lvlText w:val=""/>
+      <w:lvlJc w:val="left"/>
+      <w:pPr>
+        <w:ind w:left="2520" w:hanging="360"/>
+      </w:pPr>
+      <w:rPr>
+        <w:rFonts w:ascii="Symbol" w:hAnsi="Symbol" w:hint="default"/>
+      </w:rPr>
+    </w:lvl>
+    <w:lvl w:ilvl="4" w:tplc="04130003" w:tentative="1">
+      <w:start w:val="1"/>
+      <w:numFmt w:val="bullet"/>
+      <w:lvlText w:val="o"/>
+      <w:lvlJc w:val="left"/>
+      <w:pPr>
+        <w:ind w:left="3240" w:hanging="360"/>
+      </w:pPr>
+      <w:rPr>
+        <w:rFonts w:ascii="Courier New" w:hAnsi="Courier New" w:cs="Courier New" w:hint="default"/>
+      </w:rPr>
+    </w:lvl>
+    <w:lvl w:ilvl="5" w:tplc="04130005" w:tentative="1">
+      <w:start w:val="1"/>
+      <w:numFmt w:val="bullet"/>
+      <w:lvlText w:val=""/>
+      <w:lvlJc w:val="left"/>
+      <w:pPr>
+        <w:ind w:left="3960" w:hanging="360"/>
+      </w:pPr>
+      <w:rPr>
+        <w:rFonts w:ascii="Wingdings" w:hAnsi="Wingdings" w:hint="default"/>
+      </w:rPr>
+    </w:lvl>
+    <w:lvl w:ilvl="6" w:tplc="04130001" w:tentative="1">
+      <w:start w:val="1"/>
+      <w:numFmt w:val="bullet"/>
+      <w:lvlText w:val=""/>
+      <w:lvlJc w:val="left"/>
+      <w:pPr>
+        <w:ind w:left="4680" w:hanging="360"/>
+      </w:pPr>
+      <w:rPr>
+        <w:rFonts w:ascii="Symbol" w:hAnsi="Symbol" w:hint="default"/>
+      </w:rPr>
+    </w:lvl>
+    <w:lvl w:ilvl="7" w:tplc="04130003" w:tentative="1">
+      <w:start w:val="1"/>
+      <w:numFmt w:val="bullet"/>
+      <w:lvlText w:val="o"/>
+      <w:lvlJc w:val="left"/>
+      <w:pPr>
+        <w:ind w:left="5400" w:hanging="360"/>
+      </w:pPr>
+      <w:rPr>
+        <w:rFonts w:ascii="Courier New" w:hAnsi="Courier New" w:cs="Courier New" w:hint="default"/>
+      </w:rPr>
+    </w:lvl>
+    <w:lvl w:ilvl="8" w:tplc="04130005" w:tentative="1">
+      <w:start w:val="1"/>
+      <w:numFmt w:val="bullet"/>
+      <w:lvlText w:val=""/>
+      <w:lvlJc w:val="left"/>
+      <w:pPr>
+        <w:ind w:left="6120" w:hanging="360"/>
+      </w:pPr>
+      <w:rPr>
+        <w:rFonts w:ascii="Wingdings" w:hAnsi="Wingdings" w:hint="default"/>
+      </w:rPr>
+    </w:lvl>
+  </w:abstractNum>
+  <w:abstractNum w:abstractNumId="10">
     <w:nsid w:val="293E6333"/>
     <w:multiLevelType w:val="multilevel"/>
     <w:tmpl w:val="B3928888"/>
@@ -21406,7 +21666,7 @@
       </w:rPr>
     </w:lvl>
   </w:abstractNum>
-  <w:abstractNum w:abstractNumId="10">
+  <w:abstractNum w:abstractNumId="11">
     <w:nsid w:val="328134C8"/>
     <w:multiLevelType w:val="multilevel"/>
     <w:tmpl w:val="59B4D808"/>
@@ -21550,7 +21810,7 @@
       </w:rPr>
     </w:lvl>
   </w:abstractNum>
-  <w:abstractNum w:abstractNumId="11">
+  <w:abstractNum w:abstractNumId="12">
     <w:nsid w:val="334F1EA1"/>
     <w:multiLevelType w:val="multilevel"/>
     <w:tmpl w:val="66786360"/>
@@ -21699,7 +21959,7 @@
       </w:rPr>
     </w:lvl>
   </w:abstractNum>
-  <w:abstractNum w:abstractNumId="12">
+  <w:abstractNum w:abstractNumId="13">
     <w:nsid w:val="39A5365C"/>
     <w:multiLevelType w:val="multilevel"/>
     <w:tmpl w:val="3E3E5B7E"/>
@@ -21843,7 +22103,7 @@
       </w:rPr>
     </w:lvl>
   </w:abstractNum>
-  <w:abstractNum w:abstractNumId="13">
+  <w:abstractNum w:abstractNumId="14">
     <w:nsid w:val="3A174C63"/>
     <w:multiLevelType w:val="hybridMultilevel"/>
     <w:tmpl w:val="1812D164"/>
@@ -21955,7 +22215,7 @@
       </w:rPr>
     </w:lvl>
   </w:abstractNum>
-  <w:abstractNum w:abstractNumId="14">
+  <w:abstractNum w:abstractNumId="15">
     <w:nsid w:val="3C1950D6"/>
     <w:multiLevelType w:val="multilevel"/>
     <w:tmpl w:val="5216783E"/>
@@ -22099,7 +22359,7 @@
       </w:rPr>
     </w:lvl>
   </w:abstractNum>
-  <w:abstractNum w:abstractNumId="15">
+  <w:abstractNum w:abstractNumId="16">
     <w:nsid w:val="3CBB206A"/>
     <w:multiLevelType w:val="multilevel"/>
     <w:tmpl w:val="AE30F214"/>
@@ -22243,7 +22503,7 @@
       </w:rPr>
     </w:lvl>
   </w:abstractNum>
-  <w:abstractNum w:abstractNumId="16">
+  <w:abstractNum w:abstractNumId="17">
     <w:nsid w:val="41B159D9"/>
     <w:multiLevelType w:val="hybridMultilevel"/>
     <w:tmpl w:val="593252EA"/>
@@ -22355,7 +22615,7 @@
       </w:rPr>
     </w:lvl>
   </w:abstractNum>
-  <w:abstractNum w:abstractNumId="17">
+  <w:abstractNum w:abstractNumId="18">
     <w:nsid w:val="45311F8F"/>
     <w:multiLevelType w:val="multilevel"/>
     <w:tmpl w:val="1BFCD7D8"/>
@@ -22504,7 +22764,7 @@
       </w:rPr>
     </w:lvl>
   </w:abstractNum>
-  <w:abstractNum w:abstractNumId="18">
+  <w:abstractNum w:abstractNumId="19">
     <w:nsid w:val="45FE59A8"/>
     <w:multiLevelType w:val="multilevel"/>
     <w:tmpl w:val="056EB768"/>
@@ -22648,7 +22908,7 @@
       </w:rPr>
     </w:lvl>
   </w:abstractNum>
-  <w:abstractNum w:abstractNumId="19">
+  <w:abstractNum w:abstractNumId="20">
     <w:nsid w:val="4C0D541B"/>
     <w:multiLevelType w:val="multilevel"/>
     <w:tmpl w:val="BDBC70B6"/>
@@ -22792,7 +23052,7 @@
       </w:rPr>
     </w:lvl>
   </w:abstractNum>
-  <w:abstractNum w:abstractNumId="20">
+  <w:abstractNum w:abstractNumId="21">
     <w:nsid w:val="504C4950"/>
     <w:multiLevelType w:val="multilevel"/>
     <w:tmpl w:val="41DC11FE"/>
@@ -22936,7 +23196,7 @@
       </w:rPr>
     </w:lvl>
   </w:abstractNum>
-  <w:abstractNum w:abstractNumId="21">
+  <w:abstractNum w:abstractNumId="22">
     <w:nsid w:val="512071ED"/>
     <w:multiLevelType w:val="hybridMultilevel"/>
     <w:tmpl w:val="7AA6A34E"/>
@@ -23048,7 +23308,7 @@
       </w:rPr>
     </w:lvl>
   </w:abstractNum>
-  <w:abstractNum w:abstractNumId="22">
+  <w:abstractNum w:abstractNumId="23">
     <w:nsid w:val="522D5B2C"/>
     <w:multiLevelType w:val="multilevel"/>
     <w:tmpl w:val="5CD24962"/>
@@ -23192,7 +23452,7 @@
       </w:rPr>
     </w:lvl>
   </w:abstractNum>
-  <w:abstractNum w:abstractNumId="23">
+  <w:abstractNum w:abstractNumId="24">
     <w:nsid w:val="57757C9C"/>
     <w:multiLevelType w:val="multilevel"/>
     <w:tmpl w:val="AF9810C4"/>
@@ -23336,7 +23596,7 @@
       </w:rPr>
     </w:lvl>
   </w:abstractNum>
-  <w:abstractNum w:abstractNumId="24">
+  <w:abstractNum w:abstractNumId="25">
     <w:nsid w:val="60014C59"/>
     <w:multiLevelType w:val="multilevel"/>
     <w:tmpl w:val="0234BE8E"/>
@@ -23480,7 +23740,7 @@
       </w:rPr>
     </w:lvl>
   </w:abstractNum>
-  <w:abstractNum w:abstractNumId="25">
+  <w:abstractNum w:abstractNumId="26">
     <w:nsid w:val="603F1ECC"/>
     <w:multiLevelType w:val="multilevel"/>
     <w:tmpl w:val="9C6AFE9E"/>
@@ -23624,7 +23884,7 @@
       </w:rPr>
     </w:lvl>
   </w:abstractNum>
-  <w:abstractNum w:abstractNumId="26">
+  <w:abstractNum w:abstractNumId="27">
     <w:nsid w:val="620B7D9D"/>
     <w:multiLevelType w:val="multilevel"/>
     <w:tmpl w:val="3CA4AF5A"/>
@@ -23768,7 +24028,7 @@
       </w:rPr>
     </w:lvl>
   </w:abstractNum>
-  <w:abstractNum w:abstractNumId="27">
+  <w:abstractNum w:abstractNumId="28">
     <w:nsid w:val="70AC33A4"/>
     <w:multiLevelType w:val="multilevel"/>
     <w:tmpl w:val="C93A5F68"/>
@@ -23912,7 +24172,7 @@
       </w:rPr>
     </w:lvl>
   </w:abstractNum>
-  <w:abstractNum w:abstractNumId="28">
+  <w:abstractNum w:abstractNumId="29">
     <w:nsid w:val="71F20F7D"/>
     <w:multiLevelType w:val="multilevel"/>
     <w:tmpl w:val="5BFEA372"/>
@@ -24056,7 +24316,7 @@
       </w:rPr>
     </w:lvl>
   </w:abstractNum>
-  <w:abstractNum w:abstractNumId="29">
+  <w:abstractNum w:abstractNumId="30">
     <w:nsid w:val="74320203"/>
     <w:multiLevelType w:val="multilevel"/>
     <w:tmpl w:val="0234BE8E"/>
@@ -24201,22 +24461,22 @@
     </w:lvl>
   </w:abstractNum>
   <w:num w:numId="1">
-    <w:abstractNumId w:val="17"/>
+    <w:abstractNumId w:val="18"/>
   </w:num>
   <w:num w:numId="2">
-    <w:abstractNumId w:val="20"/>
+    <w:abstractNumId w:val="21"/>
   </w:num>
   <w:num w:numId="3">
-    <w:abstractNumId w:val="23"/>
+    <w:abstractNumId w:val="24"/>
   </w:num>
   <w:num w:numId="4">
     <w:abstractNumId w:val="6"/>
   </w:num>
   <w:num w:numId="5">
-    <w:abstractNumId w:val="27"/>
+    <w:abstractNumId w:val="28"/>
   </w:num>
   <w:num w:numId="6">
-    <w:abstractNumId w:val="11"/>
+    <w:abstractNumId w:val="12"/>
   </w:num>
   <w:num w:numId="7">
     <w:abstractNumId w:val="2"/>
@@ -24225,37 +24485,37 @@
     <w:abstractNumId w:val="3"/>
   </w:num>
   <w:num w:numId="9">
+    <w:abstractNumId w:val="30"/>
+  </w:num>
+  <w:num w:numId="10">
+    <w:abstractNumId w:val="25"/>
+  </w:num>
+  <w:num w:numId="11">
+    <w:abstractNumId w:val="10"/>
+  </w:num>
+  <w:num w:numId="12">
     <w:abstractNumId w:val="29"/>
   </w:num>
-  <w:num w:numId="10">
-    <w:abstractNumId w:val="24"/>
-  </w:num>
-  <w:num w:numId="11">
-    <w:abstractNumId w:val="9"/>
-  </w:num>
-  <w:num w:numId="12">
-    <w:abstractNumId w:val="28"/>
-  </w:num>
   <w:num w:numId="13">
-    <w:abstractNumId w:val="25"/>
+    <w:abstractNumId w:val="26"/>
   </w:num>
   <w:num w:numId="14">
-    <w:abstractNumId w:val="13"/>
+    <w:abstractNumId w:val="14"/>
   </w:num>
   <w:num w:numId="15">
+    <w:abstractNumId w:val="20"/>
+  </w:num>
+  <w:num w:numId="16">
     <w:abstractNumId w:val="19"/>
   </w:num>
-  <w:num w:numId="16">
-    <w:abstractNumId w:val="18"/>
-  </w:num>
   <w:num w:numId="17">
-    <w:abstractNumId w:val="16"/>
+    <w:abstractNumId w:val="17"/>
   </w:num>
   <w:num w:numId="18">
     <w:abstractNumId w:val="0"/>
   </w:num>
   <w:num w:numId="19">
-    <w:abstractNumId w:val="21"/>
+    <w:abstractNumId w:val="22"/>
   </w:num>
   <w:num w:numId="20">
     <w:abstractNumId w:val="5"/>
@@ -24264,31 +24524,34 @@
     <w:abstractNumId w:val="8"/>
   </w:num>
   <w:num w:numId="22">
-    <w:abstractNumId w:val="26"/>
+    <w:abstractNumId w:val="27"/>
   </w:num>
   <w:num w:numId="23">
-    <w:abstractNumId w:val="22"/>
+    <w:abstractNumId w:val="23"/>
   </w:num>
   <w:num w:numId="24">
     <w:abstractNumId w:val="1"/>
   </w:num>
   <w:num w:numId="25">
-    <w:abstractNumId w:val="12"/>
+    <w:abstractNumId w:val="13"/>
   </w:num>
   <w:num w:numId="26">
-    <w:abstractNumId w:val="10"/>
+    <w:abstractNumId w:val="11"/>
   </w:num>
   <w:num w:numId="27">
     <w:abstractNumId w:val="4"/>
   </w:num>
   <w:num w:numId="28">
-    <w:abstractNumId w:val="14"/>
+    <w:abstractNumId w:val="15"/>
   </w:num>
   <w:num w:numId="29">
-    <w:abstractNumId w:val="15"/>
+    <w:abstractNumId w:val="16"/>
   </w:num>
   <w:num w:numId="30">
     <w:abstractNumId w:val="7"/>
+  </w:num>
+  <w:num w:numId="31">
+    <w:abstractNumId w:val="9"/>
   </w:num>
   <w:numIdMacAtCleanup w:val="11"/>
 </w:numbering>
@@ -24650,6 +24913,7 @@
   <w:style w:type="character" w:default="1" w:styleId="DefaultParagraphFont">
     <w:name w:val="Default Paragraph Font"/>
     <w:uiPriority w:val="1"/>
+    <w:semiHidden/>
     <w:unhideWhenUsed/>
   </w:style>
   <w:style w:type="table" w:default="1" w:styleId="TableNormal">
@@ -25229,7 +25493,7 @@
 </file>
 
 <file path=customXml/itemProps1.xml><?xml version="1.0" encoding="utf-8"?>
-<ds:datastoreItem xmlns:ds="http://schemas.openxmlformats.org/officeDocument/2006/customXml" ds:itemID="{9D58C392-D246-4E04-AC57-FD6017908288}">
+<ds:datastoreItem xmlns:ds="http://schemas.openxmlformats.org/officeDocument/2006/customXml" ds:itemID="{A98316D6-D7D6-410C-BAA4-A030F5F29F0D}">
   <ds:schemaRefs>
     <ds:schemaRef ds:uri="http://schemas.openxmlformats.org/officeDocument/2006/bibliography"/>
   </ds:schemaRefs>

</xml_diff>

<commit_message>
Removed Introspect.getPathProvider service lookup method (use constructor injection instead) Removed Introspect.init method (moved to start method)
</commit_message>
<xml_diff>
--- a/IntrospectManual/Introspect Manual.docx
+++ b/IntrospectManual/Introspect Manual.docx
@@ -8110,6 +8110,7 @@
       </w:pPr>
       <w:bookmarkStart w:id="4" w:name="_Toc398744413"/>
       <w:r>
+        <w:lastRenderedPageBreak/>
         <w:t xml:space="preserve">Reason 1: </w:t>
       </w:r>
       <w:r>
@@ -9416,6 +9417,7 @@
       </w:pPr>
       <w:bookmarkStart w:id="12" w:name="_Toc398744420"/>
       <w:r>
+        <w:lastRenderedPageBreak/>
         <w:t>Simple to configure</w:t>
       </w:r>
       <w:bookmarkEnd w:id="12"/>
@@ -10169,6 +10171,7 @@
           <w:noProof/>
           <w:lang w:val="nl-NL" w:eastAsia="nl-NL"/>
         </w:rPr>
+        <w:lastRenderedPageBreak/>
         <w:drawing>
           <wp:inline distT="0" distB="0" distL="0" distR="0">
             <wp:extent cx="3330639" cy="3941642"/>
@@ -10541,7 +10544,16 @@
           <w:color w:val="auto"/>
           <w:lang w:val="en-US"/>
         </w:rPr>
-        <w:t xml:space="preserve"> to use configuration files, it should not be difficult to write an application class that implement the </w:t>
+        <w:t xml:space="preserve"> to use configuration files, it should not be difficult to </w:t>
+      </w:r>
+      <w:r>
+        <w:rPr>
+          <w:rFonts w:cs="Arial"/>
+          <w:color w:val="auto"/>
+          <w:lang w:val="en-US"/>
+        </w:rPr>
+        <w:lastRenderedPageBreak/>
+        <w:t xml:space="preserve">write an application class that implement the </w:t>
       </w:r>
       <w:proofErr w:type="spellStart"/>
       <w:r>
@@ -11836,6 +11848,7 @@
         <w:rPr>
           <w:color w:val="auto"/>
         </w:rPr>
+        <w:lastRenderedPageBreak/>
         <w:t>Dependency injection</w:t>
       </w:r>
       <w:bookmarkEnd w:id="22"/>
@@ -11949,22 +11962,31 @@
           <w:numId w:val="15"/>
         </w:numPr>
       </w:pPr>
-      <w:hyperlink w:anchor="_The_Introspect_class" w:history="1">
-        <w:proofErr w:type="spellStart"/>
+      <w:hyperlink w:anchor="_Service_Objects_1" w:history="1">
         <w:r>
           <w:rPr>
             <w:rStyle w:val="Hyperlink"/>
             <w:rFonts w:ascii="Arial" w:hAnsi="Arial"/>
           </w:rPr>
-          <w:t>IntrospectionFramework</w:t>
+          <w:t>Service Objects</w:t>
         </w:r>
-        <w:proofErr w:type="spellEnd"/>
+      </w:hyperlink>
+    </w:p>
+    <w:p>
+      <w:pPr>
+        <w:pStyle w:val="ListParagraph"/>
+        <w:numPr>
+          <w:ilvl w:val="1"/>
+          <w:numId w:val="15"/>
+        </w:numPr>
+      </w:pPr>
+      <w:hyperlink w:anchor="_Infrastructure_objects" w:history="1">
         <w:r>
           <w:rPr>
             <w:rStyle w:val="Hyperlink"/>
             <w:rFonts w:ascii="Arial" w:hAnsi="Arial"/>
           </w:rPr>
-          <w:t xml:space="preserve"> Object</w:t>
+          <w:t>Infrastructure objects</w:t>
         </w:r>
       </w:hyperlink>
     </w:p>
@@ -11999,66 +12021,6 @@
           <w:t>Objects</w:t>
         </w:r>
       </w:hyperlink>
-    </w:p>
-    <w:p>
-      <w:pPr>
-        <w:pStyle w:val="ListParagraph"/>
-        <w:numPr>
-          <w:ilvl w:val="1"/>
-          <w:numId w:val="15"/>
-        </w:numPr>
-      </w:pPr>
-      <w:hyperlink w:anchor="_Service_Objects_1" w:history="1">
-        <w:r>
-          <w:rPr>
-            <w:rStyle w:val="Hyperlink"/>
-            <w:rFonts w:ascii="Arial" w:hAnsi="Arial"/>
-          </w:rPr>
-          <w:t>Service Objects</w:t>
-        </w:r>
-      </w:hyperlink>
-    </w:p>
-    <w:p>
-      <w:pPr>
-        <w:pStyle w:val="ListParagraph"/>
-        <w:numPr>
-          <w:ilvl w:val="1"/>
-          <w:numId w:val="15"/>
-        </w:numPr>
-      </w:pPr>
-      <w:hyperlink w:anchor="_Infrastructure_objects" w:history="1">
-        <w:r>
-          <w:rPr>
-            <w:rStyle w:val="Hyperlink"/>
-            <w:rFonts w:ascii="Arial" w:hAnsi="Arial"/>
-          </w:rPr>
-          <w:t>Infrastructure objects</w:t>
-        </w:r>
-      </w:hyperlink>
-    </w:p>
-    <w:p>
-      <w:pPr>
-        <w:pStyle w:val="ListParagraph"/>
-        <w:numPr>
-          <w:ilvl w:val="0"/>
-          <w:numId w:val="15"/>
-        </w:numPr>
-      </w:pPr>
-      <w:r>
-        <w:t xml:space="preserve">Domain objects can not be injected: Service </w:t>
-      </w:r>
-      <w:r>
-        <w:t xml:space="preserve">methods may return (one, or more) </w:t>
-      </w:r>
-      <w:r>
-        <w:t xml:space="preserve">domain objects </w:t>
-      </w:r>
-      <w:r>
-        <w:t>or use them as parameters, but domain objects should have no knowledge of the upper layers</w:t>
-      </w:r>
-      <w:r>
-        <w:t>.</w:t>
-      </w:r>
     </w:p>
     <w:p>
       <w:pPr>
@@ -13235,6 +13197,7 @@
         <w:rPr>
           <w:color w:val="auto"/>
         </w:rPr>
+        <w:lastRenderedPageBreak/>
         <w:t>Domain Object</w:t>
       </w:r>
       <w:bookmarkEnd w:id="36"/>
@@ -14031,6 +13994,7 @@
         <w:pStyle w:val="Code"/>
       </w:pPr>
       <w:r>
+        <w:lastRenderedPageBreak/>
         <w:t xml:space="preserve">Public string </w:t>
       </w:r>
       <w:proofErr w:type="spellStart"/>
@@ -14939,7 +14903,11 @@
         </w:r>
       </w:hyperlink>
       <w:r>
-        <w:t xml:space="preserve"> on why the service layer should be thin). It does not contain business rules or knowledge, but only coordinates tasks and delegates work to collaborations of domain objects in the next layer down. It does not have state reflecting the</w:t>
+        <w:t xml:space="preserve"> on why the service layer should be thin). It does </w:t>
+      </w:r>
+      <w:r>
+        <w:lastRenderedPageBreak/>
+        <w:t>not contain business rules or knowledge, but only coordinates tasks and delegates work to collaborations of domain objects in the next layer down. It does not have state reflecting the</w:t>
       </w:r>
     </w:p>
     <w:p>
@@ -15283,7 +15251,14 @@
         <w:rPr>
           <w:rFonts w:ascii="Arial" w:hAnsi="Arial" w:cs="Arial"/>
         </w:rPr>
-        <w:t>To provide methods for creating and retrieving domain objects where the user does not have an existing object to navigate from. Services that perform this role are often referred to as 'repositories'. (Some designers prefer to draw a distinction between a 'factory' service, which has responsibility for creating domain objects, and a 'repository' service for retrieving them. If you prefer to maintain this distinction, then they may be implemented in two separate services. However, there is merit in keeping the ideas together, and we tend to refer to the combination as a 'repository'. For more information see Section 2.2.5, “Repository”.</w:t>
+        <w:t xml:space="preserve">To provide methods for creating and retrieving domain objects where the user does not have an existing object to navigate from. Services that perform this role are often referred to as 'repositories'. (Some designers prefer to draw a distinction between a 'factory' service, which has responsibility for creating domain objects, and a 'repository' service for retrieving them. If you prefer to maintain this distinction, then they may be implemented in two separate services. However, there is merit in keeping </w:t>
+      </w:r>
+      <w:r>
+        <w:rPr>
+          <w:rFonts w:ascii="Arial" w:hAnsi="Arial" w:cs="Arial"/>
+        </w:rPr>
+        <w:lastRenderedPageBreak/>
+        <w:t>the ideas together, and we tend to refer to the combination as a 'repository'. For more information see Section 2.2.5, “Repository”.</w:t>
       </w:r>
     </w:p>
     <w:p>
@@ -15781,6 +15756,7 @@
         <w:rPr>
           <w:color w:val="auto"/>
         </w:rPr>
+        <w:lastRenderedPageBreak/>
         <w:t>Service Object Presentation</w:t>
       </w:r>
       <w:bookmarkEnd w:id="49"/>
@@ -15825,28 +15801,28 @@
           <w:color w:val="auto"/>
         </w:rPr>
       </w:pPr>
-      <w:bookmarkStart w:id="51" w:name="_Toc398744449"/>
-      <w:bookmarkStart w:id="52" w:name="_Infrastructure_Objects_1"/>
+      <w:bookmarkStart w:id="51" w:name="_Infrastructure_Objects_1"/>
+      <w:bookmarkStart w:id="52" w:name="_Toc398744449"/>
+      <w:bookmarkEnd w:id="51"/>
+      <w:r>
+        <w:rPr>
+          <w:color w:val="auto"/>
+        </w:rPr>
+        <w:t>Infrastructure</w:t>
+      </w:r>
+      <w:r>
+        <w:rPr>
+          <w:color w:val="auto"/>
+        </w:rPr>
+        <w:t xml:space="preserve"> Object</w:t>
+      </w:r>
+      <w:r>
+        <w:rPr>
+          <w:color w:val="auto"/>
+        </w:rPr>
+        <w:t>s</w:t>
+      </w:r>
       <w:bookmarkEnd w:id="52"/>
-      <w:r>
-        <w:rPr>
-          <w:color w:val="auto"/>
-        </w:rPr>
-        <w:t>Infrastructure</w:t>
-      </w:r>
-      <w:r>
-        <w:rPr>
-          <w:color w:val="auto"/>
-        </w:rPr>
-        <w:t xml:space="preserve"> Object</w:t>
-      </w:r>
-      <w:r>
-        <w:rPr>
-          <w:color w:val="auto"/>
-        </w:rPr>
-        <w:t>s</w:t>
-      </w:r>
-      <w:bookmarkEnd w:id="51"/>
     </w:p>
     <w:p>
       <w:r>
@@ -17212,6 +17188,7 @@
         <w:rPr>
           <w:lang w:val="en-US"/>
         </w:rPr>
+        <w:lastRenderedPageBreak/>
         <w:t>Order</w:t>
       </w:r>
       <w:r>
@@ -17878,6 +17855,7 @@
       </w:pPr>
       <w:bookmarkStart w:id="76" w:name="_Toc398744471"/>
       <w:r>
+        <w:lastRenderedPageBreak/>
         <w:t>Provider Layer</w:t>
       </w:r>
       <w:bookmarkEnd w:id="76"/>
@@ -19826,6 +19804,7 @@
         <w:rPr>
           <w:color w:val="auto"/>
         </w:rPr>
+        <w:lastRenderedPageBreak/>
         <w:t>Demo’s</w:t>
       </w:r>
       <w:bookmarkEnd w:id="102"/>
@@ -20105,7 +20084,7 @@
         <w:rPr>
           <w:noProof/>
         </w:rPr>
-        <w:t>4</w:t>
+        <w:t>8</w:t>
       </w:r>
     </w:fldSimple>
     <w:r>
@@ -25493,7 +25472,7 @@
 </file>
 
 <file path=customXml/itemProps1.xml><?xml version="1.0" encoding="utf-8"?>
-<ds:datastoreItem xmlns:ds="http://schemas.openxmlformats.org/officeDocument/2006/customXml" ds:itemID="{A98316D6-D7D6-410C-BAA4-A030F5F29F0D}">
+<ds:datastoreItem xmlns:ds="http://schemas.openxmlformats.org/officeDocument/2006/customXml" ds:itemID="{157002E1-049C-4321-B13A-8ACADA0BAA18}">
   <ds:schemaRefs>
     <ds:schemaRef ds:uri="http://schemas.openxmlformats.org/officeDocument/2006/bibliography"/>
   </ds:schemaRefs>

</xml_diff>

<commit_message>
Removed getAboutProvider from UserInterfaceContainer (replaced with constructori injection in calling classes)
</commit_message>
<xml_diff>
--- a/IntrospectManual/Introspect Manual.docx
+++ b/IntrospectManual/Introspect Manual.docx
@@ -10396,7 +10396,7 @@
           <w:rFonts w:cs="Arial"/>
           <w:color w:val="auto"/>
         </w:rPr>
-        <w:t>basically provides all the information needed (configu</w:t>
+        <w:t>provides all the information needed (configu</w:t>
       </w:r>
       <w:r>
         <w:rPr>
@@ -12702,7 +12702,6 @@
         </w:r>
       </w:hyperlink>
     </w:p>
-    <w:p/>
     <w:p>
       <w:r>
         <w:t xml:space="preserve">The actor </w:t>
@@ -20084,7 +20083,7 @@
         <w:rPr>
           <w:noProof/>
         </w:rPr>
-        <w:t>8</w:t>
+        <w:t>6</w:t>
       </w:r>
     </w:fldSimple>
     <w:r>
@@ -25472,7 +25471,7 @@
 </file>
 
 <file path=customXml/itemProps1.xml><?xml version="1.0" encoding="utf-8"?>
-<ds:datastoreItem xmlns:ds="http://schemas.openxmlformats.org/officeDocument/2006/customXml" ds:itemID="{157002E1-049C-4321-B13A-8ACADA0BAA18}">
+<ds:datastoreItem xmlns:ds="http://schemas.openxmlformats.org/officeDocument/2006/customXml" ds:itemID="{992C8E6B-F981-4041-9C87-F3869EB7CDF1}">
   <ds:schemaRefs>
     <ds:schemaRef ds:uri="http://schemas.openxmlformats.org/officeDocument/2006/bibliography"/>
   </ds:schemaRefs>

</xml_diff>